<commit_message>
I added some of the Fully Dressed in Use Case Document
</commit_message>
<xml_diff>
--- a/trunk/documentation/SOFTDEV/USE CASES(Revised).docx
+++ b/trunk/documentation/SOFTDEV/USE CASES(Revised).docx
@@ -1,6 +1,6 @@
 
 <file path=word/document.xml><?xml version="1.0" encoding="utf-8"?>
-<w:document xmlns:ve="http://schemas.openxmlformats.org/markup-compatibility/2006" xmlns:o="urn:schemas-microsoft-com:office:office" xmlns:r="http://schemas.openxmlformats.org/officeDocument/2006/relationships" xmlns:m="http://schemas.openxmlformats.org/officeDocument/2006/math" xmlns:v="urn:schemas-microsoft-com:vml" xmlns:wp="http://schemas.openxmlformats.org/drawingml/2006/wordprocessingDrawing" xmlns:w10="urn:schemas-microsoft-com:office:word" xmlns:w="http://schemas.openxmlformats.org/wordprocessingml/2006/main" xmlns:wne="http://schemas.microsoft.com/office/word/2006/wordml">
+<w:document xmlns:wpc="http://schemas.microsoft.com/office/word/2010/wordprocessingCanvas" xmlns:mc="http://schemas.openxmlformats.org/markup-compatibility/2006" xmlns:o="urn:schemas-microsoft-com:office:office" xmlns:r="http://schemas.openxmlformats.org/officeDocument/2006/relationships" xmlns:m="http://schemas.openxmlformats.org/officeDocument/2006/math" xmlns:v="urn:schemas-microsoft-com:vml" xmlns:wp14="http://schemas.microsoft.com/office/word/2010/wordprocessingDrawing" xmlns:wp="http://schemas.openxmlformats.org/drawingml/2006/wordprocessingDrawing" xmlns:w10="urn:schemas-microsoft-com:office:word" xmlns:w="http://schemas.openxmlformats.org/wordprocessingml/2006/main" xmlns:w14="http://schemas.microsoft.com/office/word/2010/wordml" xmlns:w15="http://schemas.microsoft.com/office/word/2012/wordml" xmlns:wpg="http://schemas.microsoft.com/office/word/2010/wordprocessingGroup" xmlns:wpi="http://schemas.microsoft.com/office/word/2010/wordprocessingInk" xmlns:wne="http://schemas.microsoft.com/office/word/2006/wordml" xmlns:wps="http://schemas.microsoft.com/office/word/2010/wordprocessingShape" mc:Ignorable="w14 w15 wp14">
   <w:body>
     <w:p>
       <w:pPr>
@@ -587,21 +587,12 @@
           <w:szCs w:val="24"/>
         </w:rPr>
       </w:pPr>
-      <w:proofErr w:type="gramStart"/>
-      <w:r>
-        <w:rPr>
-          <w:rFonts w:ascii="Times New Roman" w:hAnsi="Times New Roman" w:cs="Times New Roman"/>
-          <w:sz w:val="24"/>
-        </w:rPr>
-        <w:t>A personnel</w:t>
-      </w:r>
-      <w:proofErr w:type="gramEnd"/>
-      <w:r>
-        <w:rPr>
-          <w:rFonts w:ascii="Times New Roman" w:hAnsi="Times New Roman" w:cs="Times New Roman"/>
-          <w:sz w:val="24"/>
-        </w:rPr>
-        <w:t xml:space="preserve"> wants to view summary of his / her financial claim status. The personnel logs in to the system and the system will automatically search for the account of the personnel who is logged in at that moment. The system will display the financial claim record summary of the personnel.</w:t>
+      <w:r>
+        <w:rPr>
+          <w:rFonts w:ascii="Times New Roman" w:hAnsi="Times New Roman" w:cs="Times New Roman"/>
+          <w:sz w:val="24"/>
+        </w:rPr>
+        <w:t>A personnel wants to view summary of his / her financial claim status. The personnel logs in to the system and the system will automatically search for the account of the personnel who is logged in at that moment. The system will display the financial claim record summary of the personnel.</w:t>
       </w:r>
     </w:p>
     <w:p>
@@ -1069,7 +1060,7 @@
           <w:left w:w="10" w:type="dxa"/>
           <w:right w:w="10" w:type="dxa"/>
         </w:tblCellMar>
-        <w:tblLook w:val="0000"/>
+        <w:tblLook w:val="0000" w:firstRow="0" w:lastRow="0" w:firstColumn="0" w:lastColumn="0" w:noHBand="0" w:noVBand="0"/>
       </w:tblPr>
       <w:tblGrid>
         <w:gridCol w:w="4986"/>
@@ -1921,6 +1912,708 @@
     </w:p>
     <w:p>
       <w:pPr>
+        <w:rPr>
+          <w:rFonts w:ascii="Times New Roman" w:hAnsi="Times New Roman" w:cs="Times New Roman"/>
+          <w:sz w:val="24"/>
+          <w:szCs w:val="24"/>
+        </w:rPr>
+      </w:pPr>
+      <w:r>
+        <w:rPr>
+          <w:rFonts w:ascii="Times New Roman" w:hAnsi="Times New Roman" w:cs="Times New Roman"/>
+          <w:sz w:val="24"/>
+          <w:szCs w:val="24"/>
+        </w:rPr>
+        <w:t xml:space="preserve">2. </w:t>
+      </w:r>
+      <w:r>
+        <w:rPr>
+          <w:rFonts w:ascii="Times New Roman" w:hAnsi="Times New Roman" w:cs="Times New Roman"/>
+          <w:b/>
+          <w:sz w:val="24"/>
+          <w:szCs w:val="24"/>
+        </w:rPr>
+        <w:t>Admin log in to the system</w:t>
+      </w:r>
+    </w:p>
+    <w:p>
+      <w:pPr>
+        <w:rPr>
+          <w:rFonts w:ascii="Times New Roman" w:hAnsi="Times New Roman" w:cs="Times New Roman"/>
+          <w:sz w:val="24"/>
+          <w:szCs w:val="24"/>
+        </w:rPr>
+      </w:pPr>
+      <w:r>
+        <w:rPr>
+          <w:rFonts w:ascii="Times New Roman" w:hAnsi="Times New Roman" w:cs="Times New Roman"/>
+          <w:sz w:val="24"/>
+          <w:szCs w:val="24"/>
+        </w:rPr>
+        <w:tab/>
+        <w:t xml:space="preserve">Primary Actor: </w:t>
+      </w:r>
+    </w:p>
+    <w:p>
+      <w:pPr>
+        <w:ind w:firstLine="720"/>
+        <w:rPr>
+          <w:rFonts w:ascii="Times New Roman" w:hAnsi="Times New Roman" w:cs="Times New Roman"/>
+          <w:sz w:val="24"/>
+          <w:szCs w:val="24"/>
+        </w:rPr>
+      </w:pPr>
+      <w:r>
+        <w:rPr>
+          <w:rFonts w:ascii="Times New Roman" w:hAnsi="Times New Roman" w:cs="Times New Roman"/>
+          <w:sz w:val="24"/>
+          <w:szCs w:val="24"/>
+        </w:rPr>
+        <w:t>Admin</w:t>
+      </w:r>
+    </w:p>
+    <w:p>
+      <w:pPr>
+        <w:pStyle w:val="ListParagraph"/>
+        <w:rPr>
+          <w:rFonts w:ascii="Times New Roman" w:hAnsi="Times New Roman" w:cs="Times New Roman"/>
+          <w:i/>
+          <w:sz w:val="24"/>
+          <w:szCs w:val="24"/>
+        </w:rPr>
+      </w:pPr>
+      <w:r>
+        <w:rPr>
+          <w:rFonts w:ascii="Times New Roman" w:hAnsi="Times New Roman" w:cs="Times New Roman"/>
+          <w:i/>
+          <w:sz w:val="24"/>
+          <w:szCs w:val="24"/>
+        </w:rPr>
+        <w:t>Stakeholders and Interest:</w:t>
+      </w:r>
+    </w:p>
+    <w:p>
+      <w:pPr>
+        <w:ind w:firstLine="720"/>
+        <w:rPr>
+          <w:rFonts w:ascii="Times New Roman" w:hAnsi="Times New Roman" w:cs="Times New Roman"/>
+          <w:sz w:val="24"/>
+          <w:szCs w:val="24"/>
+        </w:rPr>
+      </w:pPr>
+      <w:r>
+        <w:rPr>
+          <w:rFonts w:ascii="Times New Roman" w:hAnsi="Times New Roman" w:cs="Times New Roman"/>
+          <w:i/>
+          <w:sz w:val="24"/>
+          <w:szCs w:val="24"/>
+        </w:rPr>
+        <w:t>Admin</w:t>
+      </w:r>
+      <w:r>
+        <w:rPr>
+          <w:rFonts w:ascii="Times New Roman" w:hAnsi="Times New Roman" w:cs="Times New Roman"/>
+          <w:sz w:val="24"/>
+          <w:szCs w:val="24"/>
+        </w:rPr>
+        <w:t>: wants to access on the system to add new personnel</w:t>
+      </w:r>
+    </w:p>
+    <w:p>
+      <w:pPr>
+        <w:ind w:firstLine="720"/>
+        <w:rPr>
+          <w:rFonts w:ascii="Times New Roman" w:hAnsi="Times New Roman" w:cs="Times New Roman"/>
+          <w:sz w:val="24"/>
+          <w:szCs w:val="24"/>
+        </w:rPr>
+      </w:pPr>
+      <w:r>
+        <w:rPr>
+          <w:rFonts w:ascii="Times New Roman" w:hAnsi="Times New Roman" w:cs="Times New Roman"/>
+          <w:i/>
+          <w:sz w:val="24"/>
+        </w:rPr>
+        <w:lastRenderedPageBreak/>
+        <w:t>Company</w:t>
+      </w:r>
+      <w:r>
+        <w:rPr>
+          <w:rFonts w:ascii="Times New Roman" w:hAnsi="Times New Roman" w:cs="Times New Roman"/>
+          <w:sz w:val="24"/>
+        </w:rPr>
+        <w:t>: Wants an accurate record of data</w:t>
+      </w:r>
+    </w:p>
+    <w:p>
+      <w:pPr>
+        <w:ind w:firstLine="720"/>
+        <w:rPr>
+          <w:rFonts w:ascii="Times New Roman" w:hAnsi="Times New Roman" w:cs="Times New Roman"/>
+          <w:sz w:val="24"/>
+          <w:szCs w:val="24"/>
+        </w:rPr>
+      </w:pPr>
+    </w:p>
+    <w:p>
+      <w:pPr>
+        <w:pStyle w:val="ListParagraph"/>
+        <w:numPr>
+          <w:ilvl w:val="0"/>
+          <w:numId w:val="11"/>
+        </w:numPr>
+        <w:rPr>
+          <w:rFonts w:ascii="Times New Roman" w:hAnsi="Times New Roman" w:cs="Times New Roman"/>
+          <w:sz w:val="24"/>
+          <w:szCs w:val="24"/>
+        </w:rPr>
+      </w:pPr>
+      <w:r>
+        <w:rPr>
+          <w:rFonts w:ascii="JPCS Engineering Font" w:hAnsi="JPCS Engineering Font"/>
+        </w:rPr>
+        <w:t>Admin clicks “Request adds Personnel” in the system.</w:t>
+      </w:r>
+    </w:p>
+    <w:p>
+      <w:pPr>
+        <w:pStyle w:val="ListParagraph"/>
+        <w:rPr>
+          <w:rFonts w:ascii="JPCS Engineering Font" w:hAnsi="JPCS Engineering Font"/>
+        </w:rPr>
+      </w:pPr>
+      <w:r>
+        <w:rPr>
+          <w:rFonts w:ascii="JPCS Engineering Font" w:hAnsi="JPCS Engineering Font"/>
+        </w:rPr>
+        <w:t>Primary Actor:</w:t>
+      </w:r>
+    </w:p>
+    <w:p>
+      <w:pPr>
+        <w:pStyle w:val="ListParagraph"/>
+        <w:rPr>
+          <w:rFonts w:ascii="JPCS Engineering Font" w:hAnsi="JPCS Engineering Font"/>
+        </w:rPr>
+      </w:pPr>
+      <w:r>
+        <w:rPr>
+          <w:rFonts w:ascii="JPCS Engineering Font" w:hAnsi="JPCS Engineering Font"/>
+        </w:rPr>
+        <w:t xml:space="preserve">Admin </w:t>
+      </w:r>
+    </w:p>
+    <w:p>
+      <w:pPr>
+        <w:pStyle w:val="ListParagraph"/>
+        <w:rPr>
+          <w:rFonts w:ascii="Times New Roman" w:hAnsi="Times New Roman" w:cs="Times New Roman"/>
+          <w:i/>
+          <w:sz w:val="24"/>
+          <w:szCs w:val="24"/>
+        </w:rPr>
+      </w:pPr>
+      <w:r>
+        <w:rPr>
+          <w:rFonts w:ascii="Times New Roman" w:hAnsi="Times New Roman" w:cs="Times New Roman"/>
+          <w:i/>
+          <w:sz w:val="24"/>
+          <w:szCs w:val="24"/>
+        </w:rPr>
+        <w:t>Stakeholders and Interest:</w:t>
+      </w:r>
+    </w:p>
+    <w:p>
+      <w:pPr>
+        <w:pStyle w:val="ListParagraph"/>
+        <w:rPr>
+          <w:rFonts w:ascii="Times New Roman" w:hAnsi="Times New Roman" w:cs="Times New Roman"/>
+          <w:sz w:val="24"/>
+          <w:szCs w:val="24"/>
+        </w:rPr>
+      </w:pPr>
+      <w:r>
+        <w:rPr>
+          <w:rFonts w:ascii="Times New Roman" w:hAnsi="Times New Roman" w:cs="Times New Roman"/>
+          <w:sz w:val="24"/>
+          <w:szCs w:val="24"/>
+        </w:rPr>
+        <w:t>Admin: will approve the request adds personnel</w:t>
+      </w:r>
+    </w:p>
+    <w:p>
+      <w:pPr>
+        <w:pStyle w:val="ListParagraph"/>
+        <w:rPr>
+          <w:rFonts w:ascii="Times New Roman" w:hAnsi="Times New Roman" w:cs="Times New Roman"/>
+          <w:sz w:val="24"/>
+          <w:szCs w:val="24"/>
+        </w:rPr>
+      </w:pPr>
+    </w:p>
+    <w:p>
+      <w:pPr>
+        <w:pStyle w:val="ListParagraph"/>
+        <w:numPr>
+          <w:ilvl w:val="0"/>
+          <w:numId w:val="11"/>
+        </w:numPr>
+        <w:rPr>
+          <w:rFonts w:ascii="Times New Roman" w:hAnsi="Times New Roman" w:cs="Times New Roman"/>
+          <w:sz w:val="24"/>
+          <w:szCs w:val="24"/>
+        </w:rPr>
+      </w:pPr>
+      <w:r>
+        <w:rPr>
+          <w:rFonts w:ascii="JPCS Engineering Font" w:hAnsi="JPCS Engineering Font"/>
+        </w:rPr>
+        <w:t>Accepts the request and shows a form to be filled up.</w:t>
+      </w:r>
+    </w:p>
+    <w:p>
+      <w:pPr>
+        <w:pStyle w:val="ListParagraph"/>
+        <w:rPr>
+          <w:rFonts w:ascii="JPCS Engineering Font" w:hAnsi="JPCS Engineering Font"/>
+        </w:rPr>
+      </w:pPr>
+      <w:r>
+        <w:rPr>
+          <w:rFonts w:ascii="JPCS Engineering Font" w:hAnsi="JPCS Engineering Font"/>
+        </w:rPr>
+        <w:t>Primary Actor:</w:t>
+      </w:r>
+    </w:p>
+    <w:p>
+      <w:pPr>
+        <w:pStyle w:val="ListParagraph"/>
+        <w:rPr>
+          <w:rFonts w:ascii="JPCS Engineering Font" w:hAnsi="JPCS Engineering Font"/>
+        </w:rPr>
+      </w:pPr>
+      <w:r>
+        <w:rPr>
+          <w:rFonts w:ascii="JPCS Engineering Font" w:hAnsi="JPCS Engineering Font"/>
+        </w:rPr>
+        <w:t>System</w:t>
+      </w:r>
+    </w:p>
+    <w:p>
+      <w:pPr>
+        <w:pStyle w:val="ListParagraph"/>
+        <w:rPr>
+          <w:rFonts w:ascii="Times New Roman" w:hAnsi="Times New Roman" w:cs="Times New Roman"/>
+          <w:i/>
+          <w:sz w:val="24"/>
+          <w:szCs w:val="24"/>
+        </w:rPr>
+      </w:pPr>
+      <w:r>
+        <w:rPr>
+          <w:rFonts w:ascii="Times New Roman" w:hAnsi="Times New Roman" w:cs="Times New Roman"/>
+          <w:i/>
+          <w:sz w:val="24"/>
+          <w:szCs w:val="24"/>
+        </w:rPr>
+        <w:t>Stakeholders and Interest:</w:t>
+      </w:r>
+    </w:p>
+    <w:p>
+      <w:pPr>
+        <w:pStyle w:val="ListParagraph"/>
+        <w:rPr>
+          <w:rFonts w:ascii="Times New Roman" w:hAnsi="Times New Roman" w:cs="Times New Roman"/>
+          <w:sz w:val="24"/>
+          <w:szCs w:val="24"/>
+        </w:rPr>
+      </w:pPr>
+      <w:r>
+        <w:rPr>
+          <w:rFonts w:ascii="Times New Roman" w:hAnsi="Times New Roman" w:cs="Times New Roman"/>
+          <w:sz w:val="24"/>
+          <w:szCs w:val="24"/>
+        </w:rPr>
+        <w:t xml:space="preserve">System: </w:t>
+      </w:r>
+      <w:r>
+        <w:rPr>
+          <w:rFonts w:ascii="Times New Roman" w:hAnsi="Times New Roman" w:cs="Times New Roman"/>
+          <w:sz w:val="24"/>
+          <w:szCs w:val="24"/>
+        </w:rPr>
+        <w:t>shows a form to be filled up</w:t>
+      </w:r>
+    </w:p>
+    <w:p>
+      <w:pPr>
+        <w:pStyle w:val="ListParagraph"/>
+        <w:rPr>
+          <w:rFonts w:ascii="Times New Roman" w:hAnsi="Times New Roman" w:cs="Times New Roman"/>
+          <w:sz w:val="24"/>
+          <w:szCs w:val="24"/>
+        </w:rPr>
+      </w:pPr>
+    </w:p>
+    <w:p>
+      <w:pPr>
+        <w:pStyle w:val="ListParagraph"/>
+        <w:numPr>
+          <w:ilvl w:val="0"/>
+          <w:numId w:val="11"/>
+        </w:numPr>
+        <w:rPr>
+          <w:rFonts w:ascii="Times New Roman" w:hAnsi="Times New Roman" w:cs="Times New Roman"/>
+          <w:sz w:val="24"/>
+          <w:szCs w:val="24"/>
+        </w:rPr>
+      </w:pPr>
+      <w:r>
+        <w:rPr>
+          <w:rFonts w:ascii="Times New Roman" w:hAnsi="Times New Roman" w:cs="Times New Roman"/>
+          <w:sz w:val="24"/>
+          <w:szCs w:val="24"/>
+        </w:rPr>
+        <w:t>Enters all required data</w:t>
+      </w:r>
+    </w:p>
+    <w:p>
+      <w:pPr>
+        <w:pStyle w:val="ListParagraph"/>
+        <w:rPr>
+          <w:rFonts w:ascii="Times New Roman" w:hAnsi="Times New Roman" w:cs="Times New Roman"/>
+          <w:sz w:val="24"/>
+          <w:szCs w:val="24"/>
+        </w:rPr>
+      </w:pPr>
+      <w:r>
+        <w:rPr>
+          <w:rFonts w:ascii="Times New Roman" w:hAnsi="Times New Roman" w:cs="Times New Roman"/>
+          <w:sz w:val="24"/>
+          <w:szCs w:val="24"/>
+        </w:rPr>
+        <w:t>Primary Actor:</w:t>
+      </w:r>
+    </w:p>
+    <w:p>
+      <w:pPr>
+        <w:pStyle w:val="ListParagraph"/>
+        <w:rPr>
+          <w:rFonts w:ascii="Times New Roman" w:hAnsi="Times New Roman" w:cs="Times New Roman"/>
+          <w:sz w:val="24"/>
+          <w:szCs w:val="24"/>
+        </w:rPr>
+      </w:pPr>
+      <w:r>
+        <w:rPr>
+          <w:rFonts w:ascii="Times New Roman" w:hAnsi="Times New Roman" w:cs="Times New Roman"/>
+          <w:sz w:val="24"/>
+          <w:szCs w:val="24"/>
+        </w:rPr>
+        <w:t>Personnel</w:t>
+      </w:r>
+    </w:p>
+    <w:p>
+      <w:pPr>
+        <w:pStyle w:val="ListParagraph"/>
+        <w:rPr>
+          <w:rFonts w:ascii="Times New Roman" w:hAnsi="Times New Roman" w:cs="Times New Roman"/>
+          <w:sz w:val="24"/>
+          <w:szCs w:val="24"/>
+        </w:rPr>
+      </w:pPr>
+      <w:r>
+        <w:rPr>
+          <w:rFonts w:ascii="Times New Roman" w:hAnsi="Times New Roman" w:cs="Times New Roman"/>
+          <w:i/>
+          <w:sz w:val="24"/>
+          <w:szCs w:val="24"/>
+        </w:rPr>
+        <w:t>Stakeholders and Interest:</w:t>
+      </w:r>
+    </w:p>
+    <w:p>
+      <w:pPr>
+        <w:pStyle w:val="ListParagraph"/>
+        <w:rPr>
+          <w:rFonts w:ascii="Times New Roman" w:hAnsi="Times New Roman" w:cs="Times New Roman"/>
+          <w:sz w:val="24"/>
+        </w:rPr>
+      </w:pPr>
+      <w:r>
+        <w:rPr>
+          <w:rFonts w:ascii="Times New Roman" w:hAnsi="Times New Roman" w:cs="Times New Roman"/>
+          <w:i/>
+          <w:sz w:val="24"/>
+        </w:rPr>
+        <w:t>Personnel</w:t>
+      </w:r>
+      <w:r>
+        <w:rPr>
+          <w:rFonts w:ascii="Times New Roman" w:hAnsi="Times New Roman" w:cs="Times New Roman"/>
+          <w:sz w:val="24"/>
+        </w:rPr>
+        <w:t xml:space="preserve">: </w:t>
+      </w:r>
+      <w:r>
+        <w:rPr>
+          <w:rFonts w:ascii="Times New Roman" w:hAnsi="Times New Roman" w:cs="Times New Roman"/>
+          <w:sz w:val="24"/>
+        </w:rPr>
+        <w:t xml:space="preserve">will fill-up the form </w:t>
+      </w:r>
+    </w:p>
+    <w:p>
+      <w:pPr>
+        <w:pStyle w:val="ListParagraph"/>
+        <w:rPr>
+          <w:rFonts w:ascii="Times New Roman" w:hAnsi="Times New Roman" w:cs="Times New Roman"/>
+          <w:sz w:val="24"/>
+        </w:rPr>
+      </w:pPr>
+    </w:p>
+    <w:p>
+      <w:pPr>
+        <w:pStyle w:val="ListParagraph"/>
+        <w:numPr>
+          <w:ilvl w:val="0"/>
+          <w:numId w:val="11"/>
+        </w:numPr>
+        <w:rPr>
+          <w:rFonts w:ascii="Times New Roman" w:hAnsi="Times New Roman" w:cs="Times New Roman"/>
+          <w:sz w:val="24"/>
+          <w:szCs w:val="24"/>
+        </w:rPr>
+      </w:pPr>
+      <w:r>
+        <w:rPr>
+          <w:rFonts w:ascii="JPCS Engineering Font" w:hAnsi="JPCS Engineering Font"/>
+        </w:rPr>
+        <w:t>Admin tells the personnel to enter his/her username and password.</w:t>
+      </w:r>
+    </w:p>
+    <w:p>
+      <w:pPr>
+        <w:pStyle w:val="ListParagraph"/>
+        <w:rPr>
+          <w:rFonts w:ascii="JPCS Engineering Font" w:hAnsi="JPCS Engineering Font"/>
+        </w:rPr>
+      </w:pPr>
+      <w:r>
+        <w:rPr>
+          <w:rFonts w:ascii="JPCS Engineering Font" w:hAnsi="JPCS Engineering Font"/>
+        </w:rPr>
+        <w:t>Primary Actor:</w:t>
+      </w:r>
+    </w:p>
+    <w:p>
+      <w:pPr>
+        <w:pStyle w:val="ListParagraph"/>
+        <w:rPr>
+          <w:rFonts w:ascii="JPCS Engineering Font" w:hAnsi="JPCS Engineering Font"/>
+        </w:rPr>
+      </w:pPr>
+      <w:r>
+        <w:rPr>
+          <w:rFonts w:ascii="JPCS Engineering Font" w:hAnsi="JPCS Engineering Font"/>
+        </w:rPr>
+        <w:t>Admin</w:t>
+      </w:r>
+    </w:p>
+    <w:p>
+      <w:pPr>
+        <w:pStyle w:val="ListParagraph"/>
+        <w:rPr>
+          <w:rFonts w:ascii="JPCS Engineering Font" w:hAnsi="JPCS Engineering Font"/>
+        </w:rPr>
+      </w:pPr>
+      <w:r>
+        <w:rPr>
+          <w:rFonts w:ascii="JPCS Engineering Font" w:hAnsi="JPCS Engineering Font"/>
+        </w:rPr>
+        <w:t>Personnel</w:t>
+      </w:r>
+    </w:p>
+    <w:p>
+      <w:pPr>
+        <w:pStyle w:val="ListParagraph"/>
+        <w:rPr>
+          <w:rFonts w:ascii="Times New Roman" w:hAnsi="Times New Roman" w:cs="Times New Roman"/>
+          <w:sz w:val="24"/>
+          <w:szCs w:val="24"/>
+        </w:rPr>
+      </w:pPr>
+      <w:r>
+        <w:rPr>
+          <w:rFonts w:ascii="Times New Roman" w:hAnsi="Times New Roman" w:cs="Times New Roman"/>
+          <w:i/>
+          <w:sz w:val="24"/>
+          <w:szCs w:val="24"/>
+        </w:rPr>
+        <w:t>Stakeholders and Interest:</w:t>
+      </w:r>
+    </w:p>
+    <w:p>
+      <w:pPr>
+        <w:pStyle w:val="ListParagraph"/>
+        <w:rPr>
+          <w:rFonts w:ascii="Times New Roman" w:hAnsi="Times New Roman" w:cs="Times New Roman"/>
+          <w:sz w:val="24"/>
+          <w:szCs w:val="24"/>
+        </w:rPr>
+      </w:pPr>
+      <w:r>
+        <w:rPr>
+          <w:rFonts w:ascii="Times New Roman" w:hAnsi="Times New Roman" w:cs="Times New Roman"/>
+          <w:i/>
+          <w:sz w:val="24"/>
+          <w:szCs w:val="24"/>
+        </w:rPr>
+        <w:t xml:space="preserve">Personnel: </w:t>
+      </w:r>
+      <w:r>
+        <w:rPr>
+          <w:rFonts w:ascii="Times New Roman" w:hAnsi="Times New Roman" w:cs="Times New Roman"/>
+          <w:sz w:val="24"/>
+          <w:szCs w:val="24"/>
+        </w:rPr>
+        <w:t>will enter his/her username and password</w:t>
+      </w:r>
+    </w:p>
+    <w:p>
+      <w:pPr>
+        <w:pStyle w:val="ListParagraph"/>
+        <w:rPr>
+          <w:rFonts w:ascii="Times New Roman" w:hAnsi="Times New Roman" w:cs="Times New Roman"/>
+          <w:sz w:val="24"/>
+          <w:szCs w:val="24"/>
+        </w:rPr>
+      </w:pPr>
+      <w:r>
+        <w:rPr>
+          <w:rFonts w:ascii="Times New Roman" w:hAnsi="Times New Roman" w:cs="Times New Roman"/>
+          <w:i/>
+          <w:sz w:val="24"/>
+          <w:szCs w:val="24"/>
+        </w:rPr>
+        <w:t xml:space="preserve">Admin: </w:t>
+      </w:r>
+      <w:r>
+        <w:rPr>
+          <w:rFonts w:ascii="Times New Roman" w:hAnsi="Times New Roman" w:cs="Times New Roman"/>
+          <w:sz w:val="24"/>
+          <w:szCs w:val="24"/>
+        </w:rPr>
+        <w:t>will guide the personnel</w:t>
+      </w:r>
+    </w:p>
+    <w:p>
+      <w:pPr>
+        <w:pStyle w:val="ListParagraph"/>
+        <w:rPr>
+          <w:rFonts w:ascii="Times New Roman" w:hAnsi="Times New Roman" w:cs="Times New Roman"/>
+          <w:sz w:val="24"/>
+          <w:szCs w:val="24"/>
+        </w:rPr>
+      </w:pPr>
+    </w:p>
+    <w:p>
+      <w:pPr>
+        <w:pStyle w:val="ListParagraph"/>
+        <w:numPr>
+          <w:ilvl w:val="0"/>
+          <w:numId w:val="11"/>
+        </w:numPr>
+        <w:rPr>
+          <w:rFonts w:ascii="Times New Roman" w:hAnsi="Times New Roman" w:cs="Times New Roman"/>
+          <w:sz w:val="24"/>
+          <w:szCs w:val="24"/>
+        </w:rPr>
+      </w:pPr>
+      <w:r>
+        <w:rPr>
+          <w:rFonts w:ascii="JPCS Engineering Font" w:hAnsi="JPCS Engineering Font"/>
+        </w:rPr>
+        <w:t>Validates and checks the entered data</w:t>
+      </w:r>
+    </w:p>
+    <w:p>
+      <w:pPr>
+        <w:pStyle w:val="ListParagraph"/>
+        <w:rPr>
+          <w:rFonts w:ascii="JPCS Engineering Font" w:hAnsi="JPCS Engineering Font"/>
+        </w:rPr>
+      </w:pPr>
+      <w:r>
+        <w:rPr>
+          <w:rFonts w:ascii="JPCS Engineering Font" w:hAnsi="JPCS Engineering Font"/>
+        </w:rPr>
+        <w:t>Primary Actor:</w:t>
+      </w:r>
+    </w:p>
+    <w:p>
+      <w:pPr>
+        <w:pStyle w:val="ListParagraph"/>
+        <w:rPr>
+          <w:rFonts w:ascii="JPCS Engineering Font" w:hAnsi="JPCS Engineering Font"/>
+        </w:rPr>
+      </w:pPr>
+      <w:r>
+        <w:rPr>
+          <w:rFonts w:ascii="JPCS Engineering Font" w:hAnsi="JPCS Engineering Font"/>
+        </w:rPr>
+        <w:t>System</w:t>
+      </w:r>
+    </w:p>
+    <w:p>
+      <w:pPr>
+        <w:pStyle w:val="ListParagraph"/>
+        <w:rPr>
+          <w:rFonts w:ascii="Times New Roman" w:hAnsi="Times New Roman" w:cs="Times New Roman"/>
+          <w:i/>
+          <w:sz w:val="24"/>
+          <w:szCs w:val="24"/>
+        </w:rPr>
+      </w:pPr>
+      <w:r>
+        <w:rPr>
+          <w:rFonts w:ascii="Times New Roman" w:hAnsi="Times New Roman" w:cs="Times New Roman"/>
+          <w:i/>
+          <w:sz w:val="24"/>
+          <w:szCs w:val="24"/>
+        </w:rPr>
+        <w:t>Stakeholders and Interest:</w:t>
+      </w:r>
+    </w:p>
+    <w:p>
+      <w:pPr>
+        <w:pStyle w:val="ListParagraph"/>
+        <w:rPr>
+          <w:rFonts w:ascii="JPCS Engineering Font" w:hAnsi="JPCS Engineering Font"/>
+        </w:rPr>
+      </w:pPr>
+      <w:r>
+        <w:rPr>
+          <w:rFonts w:ascii="Times New Roman" w:hAnsi="Times New Roman" w:cs="Times New Roman"/>
+          <w:i/>
+          <w:sz w:val="24"/>
+          <w:szCs w:val="24"/>
+        </w:rPr>
+        <w:t xml:space="preserve">System: </w:t>
+      </w:r>
+      <w:r>
+        <w:rPr>
+          <w:rFonts w:ascii="Times New Roman" w:hAnsi="Times New Roman" w:cs="Times New Roman"/>
+          <w:sz w:val="24"/>
+          <w:szCs w:val="24"/>
+        </w:rPr>
+        <w:t>validates and checks the entered data</w:t>
+      </w:r>
+      <w:bookmarkStart w:id="0" w:name="_GoBack"/>
+      <w:bookmarkEnd w:id="0"/>
+    </w:p>
+    <w:p>
+      <w:pPr>
         <w:pStyle w:val="ListParagraph"/>
         <w:rPr>
           <w:rFonts w:ascii="Times New Roman" w:hAnsi="Times New Roman" w:cs="Times New Roman"/>
@@ -1940,7 +2633,7 @@
 </file>
 
 <file path=word/numbering.xml><?xml version="1.0" encoding="utf-8"?>
-<w:numbering xmlns:ve="http://schemas.openxmlformats.org/markup-compatibility/2006" xmlns:o="urn:schemas-microsoft-com:office:office" xmlns:r="http://schemas.openxmlformats.org/officeDocument/2006/relationships" xmlns:m="http://schemas.openxmlformats.org/officeDocument/2006/math" xmlns:v="urn:schemas-microsoft-com:vml" xmlns:wp="http://schemas.openxmlformats.org/drawingml/2006/wordprocessingDrawing" xmlns:w10="urn:schemas-microsoft-com:office:word" xmlns:w="http://schemas.openxmlformats.org/wordprocessingml/2006/main" xmlns:wne="http://schemas.microsoft.com/office/word/2006/wordml">
+<w:numbering xmlns:wpc="http://schemas.microsoft.com/office/word/2010/wordprocessingCanvas" xmlns:mc="http://schemas.openxmlformats.org/markup-compatibility/2006" xmlns:o="urn:schemas-microsoft-com:office:office" xmlns:r="http://schemas.openxmlformats.org/officeDocument/2006/relationships" xmlns:m="http://schemas.openxmlformats.org/officeDocument/2006/math" xmlns:v="urn:schemas-microsoft-com:vml" xmlns:wp14="http://schemas.microsoft.com/office/word/2010/wordprocessingDrawing" xmlns:wp="http://schemas.openxmlformats.org/drawingml/2006/wordprocessingDrawing" xmlns:w10="urn:schemas-microsoft-com:office:word" xmlns:w="http://schemas.openxmlformats.org/wordprocessingml/2006/main" xmlns:w14="http://schemas.microsoft.com/office/word/2010/wordml" xmlns:w15="http://schemas.microsoft.com/office/word/2012/wordml" xmlns:wpg="http://schemas.microsoft.com/office/word/2010/wordprocessingGroup" xmlns:wpi="http://schemas.microsoft.com/office/word/2010/wordprocessingInk" xmlns:wne="http://schemas.microsoft.com/office/word/2006/wordml" xmlns:wps="http://schemas.microsoft.com/office/word/2010/wordprocessingShape" mc:Ignorable="w14 w15 wp14">
   <w:abstractNum w:abstractNumId="0">
     <w:nsid w:val="01793526"/>
     <w:multiLevelType w:val="hybridMultilevel"/>
@@ -2290,19 +2983,19 @@
       <w:lvlText w:val="%1."/>
       <w:lvlJc w:val="left"/>
       <w:pPr>
-        <w:ind w:left="720" w:hanging="360"/>
+        <w:ind w:left="360" w:hanging="360"/>
       </w:pPr>
       <w:rPr>
         <w:rFonts w:hint="default"/>
       </w:rPr>
     </w:lvl>
-    <w:lvl w:ilvl="1" w:tplc="04090019" w:tentative="1">
+    <w:lvl w:ilvl="1" w:tplc="04090019">
       <w:start w:val="1"/>
       <w:numFmt w:val="lowerLetter"/>
       <w:lvlText w:val="%2."/>
       <w:lvlJc w:val="left"/>
       <w:pPr>
-        <w:ind w:left="1440" w:hanging="360"/>
+        <w:ind w:left="1080" w:hanging="360"/>
       </w:pPr>
     </w:lvl>
     <w:lvl w:ilvl="2" w:tplc="0409001B" w:tentative="1">
@@ -2311,7 +3004,7 @@
       <w:lvlText w:val="%3."/>
       <w:lvlJc w:val="right"/>
       <w:pPr>
-        <w:ind w:left="2160" w:hanging="180"/>
+        <w:ind w:left="1800" w:hanging="180"/>
       </w:pPr>
     </w:lvl>
     <w:lvl w:ilvl="3" w:tplc="0409000F" w:tentative="1">
@@ -2320,7 +3013,7 @@
       <w:lvlText w:val="%4."/>
       <w:lvlJc w:val="left"/>
       <w:pPr>
-        <w:ind w:left="2880" w:hanging="360"/>
+        <w:ind w:left="2520" w:hanging="360"/>
       </w:pPr>
     </w:lvl>
     <w:lvl w:ilvl="4" w:tplc="04090019" w:tentative="1">
@@ -2329,7 +3022,7 @@
       <w:lvlText w:val="%5."/>
       <w:lvlJc w:val="left"/>
       <w:pPr>
-        <w:ind w:left="3600" w:hanging="360"/>
+        <w:ind w:left="3240" w:hanging="360"/>
       </w:pPr>
     </w:lvl>
     <w:lvl w:ilvl="5" w:tplc="0409001B" w:tentative="1">
@@ -2338,7 +3031,7 @@
       <w:lvlText w:val="%6."/>
       <w:lvlJc w:val="right"/>
       <w:pPr>
-        <w:ind w:left="4320" w:hanging="180"/>
+        <w:ind w:left="3960" w:hanging="180"/>
       </w:pPr>
     </w:lvl>
     <w:lvl w:ilvl="6" w:tplc="0409000F" w:tentative="1">
@@ -2347,7 +3040,7 @@
       <w:lvlText w:val="%7."/>
       <w:lvlJc w:val="left"/>
       <w:pPr>
-        <w:ind w:left="5040" w:hanging="360"/>
+        <w:ind w:left="4680" w:hanging="360"/>
       </w:pPr>
     </w:lvl>
     <w:lvl w:ilvl="7" w:tplc="04090019" w:tentative="1">
@@ -2356,7 +3049,7 @@
       <w:lvlText w:val="%8."/>
       <w:lvlJc w:val="left"/>
       <w:pPr>
-        <w:ind w:left="5760" w:hanging="360"/>
+        <w:ind w:left="5400" w:hanging="360"/>
       </w:pPr>
     </w:lvl>
     <w:lvl w:ilvl="8" w:tplc="0409001B" w:tentative="1">
@@ -2365,7 +3058,7 @@
       <w:lvlText w:val="%9."/>
       <w:lvlJc w:val="right"/>
       <w:pPr>
-        <w:ind w:left="6480" w:hanging="180"/>
+        <w:ind w:left="6120" w:hanging="180"/>
       </w:pPr>
     </w:lvl>
   </w:abstractNum>
@@ -3125,7 +3818,7 @@
 </file>
 
 <file path=word/styles.xml><?xml version="1.0" encoding="utf-8"?>
-<w:styles xmlns:r="http://schemas.openxmlformats.org/officeDocument/2006/relationships" xmlns:w="http://schemas.openxmlformats.org/wordprocessingml/2006/main">
+<w:styles xmlns:mc="http://schemas.openxmlformats.org/markup-compatibility/2006" xmlns:r="http://schemas.openxmlformats.org/officeDocument/2006/relationships" xmlns:w="http://schemas.openxmlformats.org/wordprocessingml/2006/main" xmlns:w14="http://schemas.microsoft.com/office/word/2010/wordml" xmlns:w15="http://schemas.microsoft.com/office/word/2012/wordml" mc:Ignorable="w14 w15">
   <w:docDefaults>
     <w:rPrDefault>
       <w:rPr>
@@ -3141,144 +3834,378 @@
       </w:pPr>
     </w:pPrDefault>
   </w:docDefaults>
-  <w:latentStyles w:defLockedState="0" w:defUIPriority="99" w:defSemiHidden="1" w:defUnhideWhenUsed="1" w:defQFormat="0" w:count="267">
-    <w:lsdException w:name="Normal" w:semiHidden="0" w:uiPriority="0" w:unhideWhenUsed="0" w:qFormat="1"/>
-    <w:lsdException w:name="heading 1" w:semiHidden="0" w:uiPriority="9" w:unhideWhenUsed="0" w:qFormat="1"/>
-    <w:lsdException w:name="heading 2" w:uiPriority="9" w:qFormat="1"/>
-    <w:lsdException w:name="heading 3" w:uiPriority="9" w:qFormat="1"/>
-    <w:lsdException w:name="heading 4" w:uiPriority="9" w:qFormat="1"/>
-    <w:lsdException w:name="heading 5" w:uiPriority="9" w:qFormat="1"/>
-    <w:lsdException w:name="heading 6" w:uiPriority="9" w:qFormat="1"/>
-    <w:lsdException w:name="heading 7" w:uiPriority="9" w:qFormat="1"/>
-    <w:lsdException w:name="heading 8" w:uiPriority="9" w:qFormat="1"/>
-    <w:lsdException w:name="heading 9" w:uiPriority="9" w:qFormat="1"/>
-    <w:lsdException w:name="toc 1" w:uiPriority="39"/>
-    <w:lsdException w:name="toc 2" w:uiPriority="39"/>
-    <w:lsdException w:name="toc 3" w:uiPriority="39"/>
-    <w:lsdException w:name="toc 4" w:uiPriority="39"/>
-    <w:lsdException w:name="toc 5" w:uiPriority="39"/>
-    <w:lsdException w:name="toc 6" w:uiPriority="39"/>
-    <w:lsdException w:name="toc 7" w:uiPriority="39"/>
-    <w:lsdException w:name="toc 8" w:uiPriority="39"/>
-    <w:lsdException w:name="toc 9" w:uiPriority="39"/>
-    <w:lsdException w:name="caption" w:uiPriority="35" w:qFormat="1"/>
-    <w:lsdException w:name="Title" w:semiHidden="0" w:uiPriority="10" w:unhideWhenUsed="0" w:qFormat="1"/>
-    <w:lsdException w:name="Default Paragraph Font" w:uiPriority="1"/>
-    <w:lsdException w:name="Subtitle" w:semiHidden="0" w:uiPriority="11" w:unhideWhenUsed="0" w:qFormat="1"/>
-    <w:lsdException w:name="Strong" w:semiHidden="0" w:uiPriority="22" w:unhideWhenUsed="0" w:qFormat="1"/>
-    <w:lsdException w:name="Emphasis" w:semiHidden="0" w:uiPriority="20" w:unhideWhenUsed="0" w:qFormat="1"/>
-    <w:lsdException w:name="Table Grid" w:semiHidden="0" w:uiPriority="59" w:unhideWhenUsed="0"/>
-    <w:lsdException w:name="Placeholder Text" w:unhideWhenUsed="0"/>
-    <w:lsdException w:name="No Spacing" w:semiHidden="0" w:uiPriority="1" w:unhideWhenUsed="0" w:qFormat="1"/>
-    <w:lsdException w:name="Light Shading" w:semiHidden="0" w:uiPriority="60" w:unhideWhenUsed="0"/>
-    <w:lsdException w:name="Light List" w:semiHidden="0" w:uiPriority="61" w:unhideWhenUsed="0"/>
-    <w:lsdException w:name="Light Grid" w:semiHidden="0" w:uiPriority="62" w:unhideWhenUsed="0"/>
-    <w:lsdException w:name="Medium Shading 1" w:semiHidden="0" w:uiPriority="63" w:unhideWhenUsed="0"/>
-    <w:lsdException w:name="Medium Shading 2" w:semiHidden="0" w:uiPriority="64" w:unhideWhenUsed="0"/>
-    <w:lsdException w:name="Medium List 1" w:semiHidden="0" w:uiPriority="65" w:unhideWhenUsed="0"/>
-    <w:lsdException w:name="Medium List 2" w:semiHidden="0" w:uiPriority="66" w:unhideWhenUsed="0"/>
-    <w:lsdException w:name="Medium Grid 1" w:semiHidden="0" w:uiPriority="67" w:unhideWhenUsed="0"/>
-    <w:lsdException w:name="Medium Grid 2" w:semiHidden="0" w:uiPriority="68" w:unhideWhenUsed="0"/>
-    <w:lsdException w:name="Medium Grid 3" w:semiHidden="0" w:uiPriority="69" w:unhideWhenUsed="0"/>
-    <w:lsdException w:name="Dark List" w:semiHidden="0" w:uiPriority="70" w:unhideWhenUsed="0"/>
-    <w:lsdException w:name="Colorful Shading" w:semiHidden="0" w:uiPriority="71" w:unhideWhenUsed="0"/>
-    <w:lsdException w:name="Colorful List" w:semiHidden="0" w:uiPriority="72" w:unhideWhenUsed="0"/>
-    <w:lsdException w:name="Colorful Grid" w:semiHidden="0" w:uiPriority="73" w:unhideWhenUsed="0"/>
-    <w:lsdException w:name="Light Shading Accent 1" w:semiHidden="0" w:uiPriority="60" w:unhideWhenUsed="0"/>
-    <w:lsdException w:name="Light List Accent 1" w:semiHidden="0" w:uiPriority="61" w:unhideWhenUsed="0"/>
-    <w:lsdException w:name="Light Grid Accent 1" w:semiHidden="0" w:uiPriority="62" w:unhideWhenUsed="0"/>
-    <w:lsdException w:name="Medium Shading 1 Accent 1" w:semiHidden="0" w:uiPriority="63" w:unhideWhenUsed="0"/>
-    <w:lsdException w:name="Medium Shading 2 Accent 1" w:semiHidden="0" w:uiPriority="64" w:unhideWhenUsed="0"/>
-    <w:lsdException w:name="Medium List 1 Accent 1" w:semiHidden="0" w:uiPriority="65" w:unhideWhenUsed="0"/>
-    <w:lsdException w:name="Revision" w:unhideWhenUsed="0"/>
-    <w:lsdException w:name="List Paragraph" w:semiHidden="0" w:uiPriority="34" w:unhideWhenUsed="0" w:qFormat="1"/>
-    <w:lsdException w:name="Quote" w:semiHidden="0" w:uiPriority="29" w:unhideWhenUsed="0" w:qFormat="1"/>
-    <w:lsdException w:name="Intense Quote" w:semiHidden="0" w:uiPriority="30" w:unhideWhenUsed="0" w:qFormat="1"/>
-    <w:lsdException w:name="Medium List 2 Accent 1" w:semiHidden="0" w:uiPriority="66" w:unhideWhenUsed="0"/>
-    <w:lsdException w:name="Medium Grid 1 Accent 1" w:semiHidden="0" w:uiPriority="67" w:unhideWhenUsed="0"/>
-    <w:lsdException w:name="Medium Grid 2 Accent 1" w:semiHidden="0" w:uiPriority="68" w:unhideWhenUsed="0"/>
-    <w:lsdException w:name="Medium Grid 3 Accent 1" w:semiHidden="0" w:uiPriority="69" w:unhideWhenUsed="0"/>
-    <w:lsdException w:name="Dark List Accent 1" w:semiHidden="0" w:uiPriority="70" w:unhideWhenUsed="0"/>
-    <w:lsdException w:name="Colorful Shading Accent 1" w:semiHidden="0" w:uiPriority="71" w:unhideWhenUsed="0"/>
-    <w:lsdException w:name="Colorful List Accent 1" w:semiHidden="0" w:uiPriority="72" w:unhideWhenUsed="0"/>
-    <w:lsdException w:name="Colorful Grid Accent 1" w:semiHidden="0" w:uiPriority="73" w:unhideWhenUsed="0"/>
-    <w:lsdException w:name="Light Shading Accent 2" w:semiHidden="0" w:uiPriority="60" w:unhideWhenUsed="0"/>
-    <w:lsdException w:name="Light List Accent 2" w:semiHidden="0" w:uiPriority="61" w:unhideWhenUsed="0"/>
-    <w:lsdException w:name="Light Grid Accent 2" w:semiHidden="0" w:uiPriority="62" w:unhideWhenUsed="0"/>
-    <w:lsdException w:name="Medium Shading 1 Accent 2" w:semiHidden="0" w:uiPriority="63" w:unhideWhenUsed="0"/>
-    <w:lsdException w:name="Medium Shading 2 Accent 2" w:semiHidden="0" w:uiPriority="64" w:unhideWhenUsed="0"/>
-    <w:lsdException w:name="Medium List 1 Accent 2" w:semiHidden="0" w:uiPriority="65" w:unhideWhenUsed="0"/>
-    <w:lsdException w:name="Medium List 2 Accent 2" w:semiHidden="0" w:uiPriority="66" w:unhideWhenUsed="0"/>
-    <w:lsdException w:name="Medium Grid 1 Accent 2" w:semiHidden="0" w:uiPriority="67" w:unhideWhenUsed="0"/>
-    <w:lsdException w:name="Medium Grid 2 Accent 2" w:semiHidden="0" w:uiPriority="68" w:unhideWhenUsed="0"/>
-    <w:lsdException w:name="Medium Grid 3 Accent 2" w:semiHidden="0" w:uiPriority="69" w:unhideWhenUsed="0"/>
-    <w:lsdException w:name="Dark List Accent 2" w:semiHidden="0" w:uiPriority="70" w:unhideWhenUsed="0"/>
-    <w:lsdException w:name="Colorful Shading Accent 2" w:semiHidden="0" w:uiPriority="71" w:unhideWhenUsed="0"/>
-    <w:lsdException w:name="Colorful List Accent 2" w:semiHidden="0" w:uiPriority="72" w:unhideWhenUsed="0"/>
-    <w:lsdException w:name="Colorful Grid Accent 2" w:semiHidden="0" w:uiPriority="73" w:unhideWhenUsed="0"/>
-    <w:lsdException w:name="Light Shading Accent 3" w:semiHidden="0" w:uiPriority="60" w:unhideWhenUsed="0"/>
-    <w:lsdException w:name="Light List Accent 3" w:semiHidden="0" w:uiPriority="61" w:unhideWhenUsed="0"/>
-    <w:lsdException w:name="Light Grid Accent 3" w:semiHidden="0" w:uiPriority="62" w:unhideWhenUsed="0"/>
-    <w:lsdException w:name="Medium Shading 1 Accent 3" w:semiHidden="0" w:uiPriority="63" w:unhideWhenUsed="0"/>
-    <w:lsdException w:name="Medium Shading 2 Accent 3" w:semiHidden="0" w:uiPriority="64" w:unhideWhenUsed="0"/>
-    <w:lsdException w:name="Medium List 1 Accent 3" w:semiHidden="0" w:uiPriority="65" w:unhideWhenUsed="0"/>
-    <w:lsdException w:name="Medium List 2 Accent 3" w:semiHidden="0" w:uiPriority="66" w:unhideWhenUsed="0"/>
-    <w:lsdException w:name="Medium Grid 1 Accent 3" w:semiHidden="0" w:uiPriority="67" w:unhideWhenUsed="0"/>
-    <w:lsdException w:name="Medium Grid 2 Accent 3" w:semiHidden="0" w:uiPriority="68" w:unhideWhenUsed="0"/>
-    <w:lsdException w:name="Medium Grid 3 Accent 3" w:semiHidden="0" w:uiPriority="69" w:unhideWhenUsed="0"/>
-    <w:lsdException w:name="Dark List Accent 3" w:semiHidden="0" w:uiPriority="70" w:unhideWhenUsed="0"/>
-    <w:lsdException w:name="Colorful Shading Accent 3" w:semiHidden="0" w:uiPriority="71" w:unhideWhenUsed="0"/>
-    <w:lsdException w:name="Colorful List Accent 3" w:semiHidden="0" w:uiPriority="72" w:unhideWhenUsed="0"/>
-    <w:lsdException w:name="Colorful Grid Accent 3" w:semiHidden="0" w:uiPriority="73" w:unhideWhenUsed="0"/>
-    <w:lsdException w:name="Light Shading Accent 4" w:semiHidden="0" w:uiPriority="60" w:unhideWhenUsed="0"/>
-    <w:lsdException w:name="Light List Accent 4" w:semiHidden="0" w:uiPriority="61" w:unhideWhenUsed="0"/>
-    <w:lsdException w:name="Light Grid Accent 4" w:semiHidden="0" w:uiPriority="62" w:unhideWhenUsed="0"/>
-    <w:lsdException w:name="Medium Shading 1 Accent 4" w:semiHidden="0" w:uiPriority="63" w:unhideWhenUsed="0"/>
-    <w:lsdException w:name="Medium Shading 2 Accent 4" w:semiHidden="0" w:uiPriority="64" w:unhideWhenUsed="0"/>
-    <w:lsdException w:name="Medium List 1 Accent 4" w:semiHidden="0" w:uiPriority="65" w:unhideWhenUsed="0"/>
-    <w:lsdException w:name="Medium List 2 Accent 4" w:semiHidden="0" w:uiPriority="66" w:unhideWhenUsed="0"/>
-    <w:lsdException w:name="Medium Grid 1 Accent 4" w:semiHidden="0" w:uiPriority="67" w:unhideWhenUsed="0"/>
-    <w:lsdException w:name="Medium Grid 2 Accent 4" w:semiHidden="0" w:uiPriority="68" w:unhideWhenUsed="0"/>
-    <w:lsdException w:name="Medium Grid 3 Accent 4" w:semiHidden="0" w:uiPriority="69" w:unhideWhenUsed="0"/>
-    <w:lsdException w:name="Dark List Accent 4" w:semiHidden="0" w:uiPriority="70" w:unhideWhenUsed="0"/>
-    <w:lsdException w:name="Colorful Shading Accent 4" w:semiHidden="0" w:uiPriority="71" w:unhideWhenUsed="0"/>
-    <w:lsdException w:name="Colorful List Accent 4" w:semiHidden="0" w:uiPriority="72" w:unhideWhenUsed="0"/>
-    <w:lsdException w:name="Colorful Grid Accent 4" w:semiHidden="0" w:uiPriority="73" w:unhideWhenUsed="0"/>
-    <w:lsdException w:name="Light Shading Accent 5" w:semiHidden="0" w:uiPriority="60" w:unhideWhenUsed="0"/>
-    <w:lsdException w:name="Light List Accent 5" w:semiHidden="0" w:uiPriority="61" w:unhideWhenUsed="0"/>
-    <w:lsdException w:name="Light Grid Accent 5" w:semiHidden="0" w:uiPriority="62" w:unhideWhenUsed="0"/>
-    <w:lsdException w:name="Medium Shading 1 Accent 5" w:semiHidden="0" w:uiPriority="63" w:unhideWhenUsed="0"/>
-    <w:lsdException w:name="Medium Shading 2 Accent 5" w:semiHidden="0" w:uiPriority="64" w:unhideWhenUsed="0"/>
-    <w:lsdException w:name="Medium List 1 Accent 5" w:semiHidden="0" w:uiPriority="65" w:unhideWhenUsed="0"/>
-    <w:lsdException w:name="Medium List 2 Accent 5" w:semiHidden="0" w:uiPriority="66" w:unhideWhenUsed="0"/>
-    <w:lsdException w:name="Medium Grid 1 Accent 5" w:semiHidden="0" w:uiPriority="67" w:unhideWhenUsed="0"/>
-    <w:lsdException w:name="Medium Grid 2 Accent 5" w:semiHidden="0" w:uiPriority="68" w:unhideWhenUsed="0"/>
-    <w:lsdException w:name="Medium Grid 3 Accent 5" w:semiHidden="0" w:uiPriority="69" w:unhideWhenUsed="0"/>
-    <w:lsdException w:name="Dark List Accent 5" w:semiHidden="0" w:uiPriority="70" w:unhideWhenUsed="0"/>
-    <w:lsdException w:name="Colorful Shading Accent 5" w:semiHidden="0" w:uiPriority="71" w:unhideWhenUsed="0"/>
-    <w:lsdException w:name="Colorful List Accent 5" w:semiHidden="0" w:uiPriority="72" w:unhideWhenUsed="0"/>
-    <w:lsdException w:name="Colorful Grid Accent 5" w:semiHidden="0" w:uiPriority="73" w:unhideWhenUsed="0"/>
-    <w:lsdException w:name="Light Shading Accent 6" w:semiHidden="0" w:uiPriority="60" w:unhideWhenUsed="0"/>
-    <w:lsdException w:name="Light List Accent 6" w:semiHidden="0" w:uiPriority="61" w:unhideWhenUsed="0"/>
-    <w:lsdException w:name="Light Grid Accent 6" w:semiHidden="0" w:uiPriority="62" w:unhideWhenUsed="0"/>
-    <w:lsdException w:name="Medium Shading 1 Accent 6" w:semiHidden="0" w:uiPriority="63" w:unhideWhenUsed="0"/>
-    <w:lsdException w:name="Medium Shading 2 Accent 6" w:semiHidden="0" w:uiPriority="64" w:unhideWhenUsed="0"/>
-    <w:lsdException w:name="Medium List 1 Accent 6" w:semiHidden="0" w:uiPriority="65" w:unhideWhenUsed="0"/>
-    <w:lsdException w:name="Medium List 2 Accent 6" w:semiHidden="0" w:uiPriority="66" w:unhideWhenUsed="0"/>
-    <w:lsdException w:name="Medium Grid 1 Accent 6" w:semiHidden="0" w:uiPriority="67" w:unhideWhenUsed="0"/>
-    <w:lsdException w:name="Medium Grid 2 Accent 6" w:semiHidden="0" w:uiPriority="68" w:unhideWhenUsed="0"/>
-    <w:lsdException w:name="Medium Grid 3 Accent 6" w:semiHidden="0" w:uiPriority="69" w:unhideWhenUsed="0"/>
-    <w:lsdException w:name="Dark List Accent 6" w:semiHidden="0" w:uiPriority="70" w:unhideWhenUsed="0"/>
-    <w:lsdException w:name="Colorful Shading Accent 6" w:semiHidden="0" w:uiPriority="71" w:unhideWhenUsed="0"/>
-    <w:lsdException w:name="Colorful List Accent 6" w:semiHidden="0" w:uiPriority="72" w:unhideWhenUsed="0"/>
-    <w:lsdException w:name="Colorful Grid Accent 6" w:semiHidden="0" w:uiPriority="73" w:unhideWhenUsed="0"/>
-    <w:lsdException w:name="Subtle Emphasis" w:semiHidden="0" w:uiPriority="19" w:unhideWhenUsed="0" w:qFormat="1"/>
-    <w:lsdException w:name="Intense Emphasis" w:semiHidden="0" w:uiPriority="21" w:unhideWhenUsed="0" w:qFormat="1"/>
-    <w:lsdException w:name="Subtle Reference" w:semiHidden="0" w:uiPriority="31" w:unhideWhenUsed="0" w:qFormat="1"/>
-    <w:lsdException w:name="Intense Reference" w:semiHidden="0" w:uiPriority="32" w:unhideWhenUsed="0" w:qFormat="1"/>
-    <w:lsdException w:name="Book Title" w:semiHidden="0" w:uiPriority="33" w:unhideWhenUsed="0" w:qFormat="1"/>
-    <w:lsdException w:name="Bibliography" w:uiPriority="37"/>
-    <w:lsdException w:name="TOC Heading" w:uiPriority="39" w:qFormat="1"/>
+  <w:latentStyles w:defLockedState="0" w:defUIPriority="99" w:defSemiHidden="0" w:defUnhideWhenUsed="0" w:defQFormat="0" w:count="371">
+    <w:lsdException w:name="Normal" w:uiPriority="0" w:qFormat="1"/>
+    <w:lsdException w:name="heading 1" w:uiPriority="9" w:qFormat="1"/>
+    <w:lsdException w:name="heading 2" w:semiHidden="1" w:uiPriority="9" w:unhideWhenUsed="1" w:qFormat="1"/>
+    <w:lsdException w:name="heading 3" w:semiHidden="1" w:uiPriority="9" w:unhideWhenUsed="1" w:qFormat="1"/>
+    <w:lsdException w:name="heading 4" w:semiHidden="1" w:uiPriority="9" w:unhideWhenUsed="1" w:qFormat="1"/>
+    <w:lsdException w:name="heading 5" w:semiHidden="1" w:uiPriority="9" w:unhideWhenUsed="1" w:qFormat="1"/>
+    <w:lsdException w:name="heading 6" w:semiHidden="1" w:uiPriority="9" w:unhideWhenUsed="1" w:qFormat="1"/>
+    <w:lsdException w:name="heading 7" w:semiHidden="1" w:uiPriority="9" w:unhideWhenUsed="1" w:qFormat="1"/>
+    <w:lsdException w:name="heading 8" w:semiHidden="1" w:uiPriority="9" w:unhideWhenUsed="1" w:qFormat="1"/>
+    <w:lsdException w:name="heading 9" w:semiHidden="1" w:uiPriority="9" w:unhideWhenUsed="1" w:qFormat="1"/>
+    <w:lsdException w:name="index 1" w:semiHidden="1" w:unhideWhenUsed="1"/>
+    <w:lsdException w:name="index 2" w:semiHidden="1" w:unhideWhenUsed="1"/>
+    <w:lsdException w:name="index 3" w:semiHidden="1" w:unhideWhenUsed="1"/>
+    <w:lsdException w:name="index 4" w:semiHidden="1" w:unhideWhenUsed="1"/>
+    <w:lsdException w:name="index 5" w:semiHidden="1" w:unhideWhenUsed="1"/>
+    <w:lsdException w:name="index 6" w:semiHidden="1" w:unhideWhenUsed="1"/>
+    <w:lsdException w:name="index 7" w:semiHidden="1" w:unhideWhenUsed="1"/>
+    <w:lsdException w:name="index 8" w:semiHidden="1" w:unhideWhenUsed="1"/>
+    <w:lsdException w:name="index 9" w:semiHidden="1" w:unhideWhenUsed="1"/>
+    <w:lsdException w:name="toc 1" w:semiHidden="1" w:uiPriority="39" w:unhideWhenUsed="1"/>
+    <w:lsdException w:name="toc 2" w:semiHidden="1" w:uiPriority="39" w:unhideWhenUsed="1"/>
+    <w:lsdException w:name="toc 3" w:semiHidden="1" w:uiPriority="39" w:unhideWhenUsed="1"/>
+    <w:lsdException w:name="toc 4" w:semiHidden="1" w:uiPriority="39" w:unhideWhenUsed="1"/>
+    <w:lsdException w:name="toc 5" w:semiHidden="1" w:uiPriority="39" w:unhideWhenUsed="1"/>
+    <w:lsdException w:name="toc 6" w:semiHidden="1" w:uiPriority="39" w:unhideWhenUsed="1"/>
+    <w:lsdException w:name="toc 7" w:semiHidden="1" w:uiPriority="39" w:unhideWhenUsed="1"/>
+    <w:lsdException w:name="toc 8" w:semiHidden="1" w:uiPriority="39" w:unhideWhenUsed="1"/>
+    <w:lsdException w:name="toc 9" w:semiHidden="1" w:uiPriority="39" w:unhideWhenUsed="1"/>
+    <w:lsdException w:name="Normal Indent" w:semiHidden="1" w:unhideWhenUsed="1"/>
+    <w:lsdException w:name="footnote text" w:semiHidden="1" w:unhideWhenUsed="1"/>
+    <w:lsdException w:name="annotation text" w:semiHidden="1" w:unhideWhenUsed="1"/>
+    <w:lsdException w:name="header" w:semiHidden="1" w:unhideWhenUsed="1"/>
+    <w:lsdException w:name="footer" w:semiHidden="1" w:unhideWhenUsed="1"/>
+    <w:lsdException w:name="index heading" w:semiHidden="1" w:unhideWhenUsed="1"/>
+    <w:lsdException w:name="caption" w:semiHidden="1" w:uiPriority="35" w:unhideWhenUsed="1" w:qFormat="1"/>
+    <w:lsdException w:name="table of figures" w:semiHidden="1" w:unhideWhenUsed="1"/>
+    <w:lsdException w:name="envelope address" w:semiHidden="1" w:unhideWhenUsed="1"/>
+    <w:lsdException w:name="envelope return" w:semiHidden="1" w:unhideWhenUsed="1"/>
+    <w:lsdException w:name="footnote reference" w:semiHidden="1" w:unhideWhenUsed="1"/>
+    <w:lsdException w:name="annotation reference" w:semiHidden="1" w:unhideWhenUsed="1"/>
+    <w:lsdException w:name="line number" w:semiHidden="1" w:unhideWhenUsed="1"/>
+    <w:lsdException w:name="page number" w:semiHidden="1" w:unhideWhenUsed="1"/>
+    <w:lsdException w:name="endnote reference" w:semiHidden="1" w:unhideWhenUsed="1"/>
+    <w:lsdException w:name="endnote text" w:semiHidden="1" w:unhideWhenUsed="1"/>
+    <w:lsdException w:name="table of authorities" w:semiHidden="1" w:unhideWhenUsed="1"/>
+    <w:lsdException w:name="macro" w:semiHidden="1" w:unhideWhenUsed="1"/>
+    <w:lsdException w:name="toa heading" w:semiHidden="1" w:unhideWhenUsed="1"/>
+    <w:lsdException w:name="List" w:semiHidden="1" w:unhideWhenUsed="1"/>
+    <w:lsdException w:name="List Bullet" w:semiHidden="1" w:unhideWhenUsed="1"/>
+    <w:lsdException w:name="List Number" w:semiHidden="1" w:unhideWhenUsed="1"/>
+    <w:lsdException w:name="List 2" w:semiHidden="1" w:unhideWhenUsed="1"/>
+    <w:lsdException w:name="List 3" w:semiHidden="1" w:unhideWhenUsed="1"/>
+    <w:lsdException w:name="List 4" w:semiHidden="1" w:unhideWhenUsed="1"/>
+    <w:lsdException w:name="List 5" w:semiHidden="1" w:unhideWhenUsed="1"/>
+    <w:lsdException w:name="List Bullet 2" w:semiHidden="1" w:unhideWhenUsed="1"/>
+    <w:lsdException w:name="List Bullet 3" w:semiHidden="1" w:unhideWhenUsed="1"/>
+    <w:lsdException w:name="List Bullet 4" w:semiHidden="1" w:unhideWhenUsed="1"/>
+    <w:lsdException w:name="List Bullet 5" w:semiHidden="1" w:unhideWhenUsed="1"/>
+    <w:lsdException w:name="List Number 2" w:semiHidden="1" w:unhideWhenUsed="1"/>
+    <w:lsdException w:name="List Number 3" w:semiHidden="1" w:unhideWhenUsed="1"/>
+    <w:lsdException w:name="List Number 4" w:semiHidden="1" w:unhideWhenUsed="1"/>
+    <w:lsdException w:name="List Number 5" w:semiHidden="1" w:unhideWhenUsed="1"/>
+    <w:lsdException w:name="Title" w:uiPriority="10" w:qFormat="1"/>
+    <w:lsdException w:name="Closing" w:semiHidden="1" w:unhideWhenUsed="1"/>
+    <w:lsdException w:name="Signature" w:semiHidden="1" w:unhideWhenUsed="1"/>
+    <w:lsdException w:name="Default Paragraph Font" w:semiHidden="1" w:uiPriority="1" w:unhideWhenUsed="1"/>
+    <w:lsdException w:name="Body Text" w:semiHidden="1" w:unhideWhenUsed="1"/>
+    <w:lsdException w:name="Body Text Indent" w:semiHidden="1" w:unhideWhenUsed="1"/>
+    <w:lsdException w:name="List Continue" w:semiHidden="1" w:unhideWhenUsed="1"/>
+    <w:lsdException w:name="List Continue 2" w:semiHidden="1" w:unhideWhenUsed="1"/>
+    <w:lsdException w:name="List Continue 3" w:semiHidden="1" w:unhideWhenUsed="1"/>
+    <w:lsdException w:name="List Continue 4" w:semiHidden="1" w:unhideWhenUsed="1"/>
+    <w:lsdException w:name="List Continue 5" w:semiHidden="1" w:unhideWhenUsed="1"/>
+    <w:lsdException w:name="Message Header" w:semiHidden="1" w:unhideWhenUsed="1"/>
+    <w:lsdException w:name="Subtitle" w:uiPriority="11" w:qFormat="1"/>
+    <w:lsdException w:name="Salutation" w:semiHidden="1" w:unhideWhenUsed="1"/>
+    <w:lsdException w:name="Date" w:semiHidden="1" w:unhideWhenUsed="1"/>
+    <w:lsdException w:name="Body Text First Indent" w:semiHidden="1" w:unhideWhenUsed="1"/>
+    <w:lsdException w:name="Body Text First Indent 2" w:semiHidden="1" w:unhideWhenUsed="1"/>
+    <w:lsdException w:name="Note Heading" w:semiHidden="1" w:unhideWhenUsed="1"/>
+    <w:lsdException w:name="Body Text 2" w:semiHidden="1" w:unhideWhenUsed="1"/>
+    <w:lsdException w:name="Body Text 3" w:semiHidden="1" w:unhideWhenUsed="1"/>
+    <w:lsdException w:name="Body Text Indent 2" w:semiHidden="1" w:unhideWhenUsed="1"/>
+    <w:lsdException w:name="Body Text Indent 3" w:semiHidden="1" w:unhideWhenUsed="1"/>
+    <w:lsdException w:name="Block Text" w:semiHidden="1" w:unhideWhenUsed="1"/>
+    <w:lsdException w:name="Hyperlink" w:semiHidden="1" w:unhideWhenUsed="1"/>
+    <w:lsdException w:name="FollowedHyperlink" w:semiHidden="1" w:unhideWhenUsed="1"/>
+    <w:lsdException w:name="Strong" w:uiPriority="22" w:qFormat="1"/>
+    <w:lsdException w:name="Emphasis" w:uiPriority="20" w:qFormat="1"/>
+    <w:lsdException w:name="Document Map" w:semiHidden="1" w:unhideWhenUsed="1"/>
+    <w:lsdException w:name="Plain Text" w:semiHidden="1" w:unhideWhenUsed="1"/>
+    <w:lsdException w:name="E-mail Signature" w:semiHidden="1" w:unhideWhenUsed="1"/>
+    <w:lsdException w:name="HTML Top of Form" w:semiHidden="1" w:unhideWhenUsed="1"/>
+    <w:lsdException w:name="HTML Bottom of Form" w:semiHidden="1" w:unhideWhenUsed="1"/>
+    <w:lsdException w:name="Normal (Web)" w:semiHidden="1" w:unhideWhenUsed="1"/>
+    <w:lsdException w:name="HTML Acronym" w:semiHidden="1" w:unhideWhenUsed="1"/>
+    <w:lsdException w:name="HTML Address" w:semiHidden="1" w:unhideWhenUsed="1"/>
+    <w:lsdException w:name="HTML Cite" w:semiHidden="1" w:unhideWhenUsed="1"/>
+    <w:lsdException w:name="HTML Code" w:semiHidden="1" w:unhideWhenUsed="1"/>
+    <w:lsdException w:name="HTML Definition" w:semiHidden="1" w:unhideWhenUsed="1"/>
+    <w:lsdException w:name="HTML Keyboard" w:semiHidden="1" w:unhideWhenUsed="1"/>
+    <w:lsdException w:name="HTML Preformatted" w:semiHidden="1" w:unhideWhenUsed="1"/>
+    <w:lsdException w:name="HTML Sample" w:semiHidden="1" w:unhideWhenUsed="1"/>
+    <w:lsdException w:name="HTML Typewriter" w:semiHidden="1" w:unhideWhenUsed="1"/>
+    <w:lsdException w:name="HTML Variable" w:semiHidden="1" w:unhideWhenUsed="1"/>
+    <w:lsdException w:name="Normal Table" w:semiHidden="1" w:unhideWhenUsed="1"/>
+    <w:lsdException w:name="annotation subject" w:semiHidden="1" w:unhideWhenUsed="1"/>
+    <w:lsdException w:name="No List" w:semiHidden="1" w:unhideWhenUsed="1"/>
+    <w:lsdException w:name="Outline List 1" w:semiHidden="1" w:unhideWhenUsed="1"/>
+    <w:lsdException w:name="Outline List 2" w:semiHidden="1" w:unhideWhenUsed="1"/>
+    <w:lsdException w:name="Outline List 3" w:semiHidden="1" w:unhideWhenUsed="1"/>
+    <w:lsdException w:name="Table Simple 1" w:semiHidden="1" w:unhideWhenUsed="1"/>
+    <w:lsdException w:name="Table Simple 2" w:semiHidden="1" w:unhideWhenUsed="1"/>
+    <w:lsdException w:name="Table Simple 3" w:semiHidden="1" w:unhideWhenUsed="1"/>
+    <w:lsdException w:name="Table Classic 1" w:semiHidden="1" w:unhideWhenUsed="1"/>
+    <w:lsdException w:name="Table Classic 2" w:semiHidden="1" w:unhideWhenUsed="1"/>
+    <w:lsdException w:name="Table Classic 3" w:semiHidden="1" w:unhideWhenUsed="1"/>
+    <w:lsdException w:name="Table Classic 4" w:semiHidden="1" w:unhideWhenUsed="1"/>
+    <w:lsdException w:name="Table Colorful 1" w:semiHidden="1" w:unhideWhenUsed="1"/>
+    <w:lsdException w:name="Table Colorful 2" w:semiHidden="1" w:unhideWhenUsed="1"/>
+    <w:lsdException w:name="Table Colorful 3" w:semiHidden="1" w:unhideWhenUsed="1"/>
+    <w:lsdException w:name="Table Columns 1" w:semiHidden="1" w:unhideWhenUsed="1"/>
+    <w:lsdException w:name="Table Columns 2" w:semiHidden="1" w:unhideWhenUsed="1"/>
+    <w:lsdException w:name="Table Columns 3" w:semiHidden="1" w:unhideWhenUsed="1"/>
+    <w:lsdException w:name="Table Columns 4" w:semiHidden="1" w:unhideWhenUsed="1"/>
+    <w:lsdException w:name="Table Columns 5" w:semiHidden="1" w:unhideWhenUsed="1"/>
+    <w:lsdException w:name="Table Grid 1" w:semiHidden="1" w:unhideWhenUsed="1"/>
+    <w:lsdException w:name="Table Grid 2" w:semiHidden="1" w:unhideWhenUsed="1"/>
+    <w:lsdException w:name="Table Grid 3" w:semiHidden="1" w:unhideWhenUsed="1"/>
+    <w:lsdException w:name="Table Grid 4" w:semiHidden="1" w:unhideWhenUsed="1"/>
+    <w:lsdException w:name="Table Grid 5" w:semiHidden="1" w:unhideWhenUsed="1"/>
+    <w:lsdException w:name="Table Grid 6" w:semiHidden="1" w:unhideWhenUsed="1"/>
+    <w:lsdException w:name="Table Grid 7" w:semiHidden="1" w:unhideWhenUsed="1"/>
+    <w:lsdException w:name="Table Grid 8" w:semiHidden="1" w:unhideWhenUsed="1"/>
+    <w:lsdException w:name="Table List 1" w:semiHidden="1" w:unhideWhenUsed="1"/>
+    <w:lsdException w:name="Table List 2" w:semiHidden="1" w:unhideWhenUsed="1"/>
+    <w:lsdException w:name="Table List 3" w:semiHidden="1" w:unhideWhenUsed="1"/>
+    <w:lsdException w:name="Table List 4" w:semiHidden="1" w:unhideWhenUsed="1"/>
+    <w:lsdException w:name="Table List 5" w:semiHidden="1" w:unhideWhenUsed="1"/>
+    <w:lsdException w:name="Table List 6" w:semiHidden="1" w:unhideWhenUsed="1"/>
+    <w:lsdException w:name="Table List 7" w:semiHidden="1" w:unhideWhenUsed="1"/>
+    <w:lsdException w:name="Table List 8" w:semiHidden="1" w:unhideWhenUsed="1"/>
+    <w:lsdException w:name="Table 3D effects 1" w:semiHidden="1" w:unhideWhenUsed="1"/>
+    <w:lsdException w:name="Table 3D effects 2" w:semiHidden="1" w:unhideWhenUsed="1"/>
+    <w:lsdException w:name="Table 3D effects 3" w:semiHidden="1" w:unhideWhenUsed="1"/>
+    <w:lsdException w:name="Table Contemporary" w:semiHidden="1" w:unhideWhenUsed="1"/>
+    <w:lsdException w:name="Table Elegant" w:semiHidden="1" w:unhideWhenUsed="1"/>
+    <w:lsdException w:name="Table Professional" w:semiHidden="1" w:unhideWhenUsed="1"/>
+    <w:lsdException w:name="Table Subtle 1" w:semiHidden="1" w:unhideWhenUsed="1"/>
+    <w:lsdException w:name="Table Subtle 2" w:semiHidden="1" w:unhideWhenUsed="1"/>
+    <w:lsdException w:name="Table Web 1" w:semiHidden="1" w:unhideWhenUsed="1"/>
+    <w:lsdException w:name="Table Web 2" w:semiHidden="1" w:unhideWhenUsed="1"/>
+    <w:lsdException w:name="Table Web 3" w:semiHidden="1" w:unhideWhenUsed="1"/>
+    <w:lsdException w:name="Balloon Text" w:semiHidden="1" w:unhideWhenUsed="1"/>
+    <w:lsdException w:name="Table Grid" w:uiPriority="59"/>
+    <w:lsdException w:name="Table Theme" w:semiHidden="1" w:unhideWhenUsed="1"/>
+    <w:lsdException w:name="Placeholder Text" w:semiHidden="1"/>
+    <w:lsdException w:name="No Spacing" w:uiPriority="1" w:qFormat="1"/>
+    <w:lsdException w:name="Light Shading" w:uiPriority="60"/>
+    <w:lsdException w:name="Light List" w:uiPriority="61"/>
+    <w:lsdException w:name="Light Grid" w:uiPriority="62"/>
+    <w:lsdException w:name="Medium Shading 1" w:uiPriority="63"/>
+    <w:lsdException w:name="Medium Shading 2" w:uiPriority="64"/>
+    <w:lsdException w:name="Medium List 1" w:uiPriority="65"/>
+    <w:lsdException w:name="Medium List 2" w:uiPriority="66"/>
+    <w:lsdException w:name="Medium Grid 1" w:uiPriority="67"/>
+    <w:lsdException w:name="Medium Grid 2" w:uiPriority="68"/>
+    <w:lsdException w:name="Medium Grid 3" w:uiPriority="69"/>
+    <w:lsdException w:name="Dark List" w:uiPriority="70"/>
+    <w:lsdException w:name="Colorful Shading" w:uiPriority="71"/>
+    <w:lsdException w:name="Colorful List" w:uiPriority="72"/>
+    <w:lsdException w:name="Colorful Grid" w:uiPriority="73"/>
+    <w:lsdException w:name="Light Shading Accent 1" w:uiPriority="60"/>
+    <w:lsdException w:name="Light List Accent 1" w:uiPriority="61"/>
+    <w:lsdException w:name="Light Grid Accent 1" w:uiPriority="62"/>
+    <w:lsdException w:name="Medium Shading 1 Accent 1" w:uiPriority="63"/>
+    <w:lsdException w:name="Medium Shading 2 Accent 1" w:uiPriority="64"/>
+    <w:lsdException w:name="Medium List 1 Accent 1" w:uiPriority="65"/>
+    <w:lsdException w:name="Revision" w:semiHidden="1"/>
+    <w:lsdException w:name="List Paragraph" w:uiPriority="34" w:qFormat="1"/>
+    <w:lsdException w:name="Quote" w:uiPriority="29" w:qFormat="1"/>
+    <w:lsdException w:name="Intense Quote" w:uiPriority="30" w:qFormat="1"/>
+    <w:lsdException w:name="Medium List 2 Accent 1" w:uiPriority="66"/>
+    <w:lsdException w:name="Medium Grid 1 Accent 1" w:uiPriority="67"/>
+    <w:lsdException w:name="Medium Grid 2 Accent 1" w:uiPriority="68"/>
+    <w:lsdException w:name="Medium Grid 3 Accent 1" w:uiPriority="69"/>
+    <w:lsdException w:name="Dark List Accent 1" w:uiPriority="70"/>
+    <w:lsdException w:name="Colorful Shading Accent 1" w:uiPriority="71"/>
+    <w:lsdException w:name="Colorful List Accent 1" w:uiPriority="72"/>
+    <w:lsdException w:name="Colorful Grid Accent 1" w:uiPriority="73"/>
+    <w:lsdException w:name="Light Shading Accent 2" w:uiPriority="60"/>
+    <w:lsdException w:name="Light List Accent 2" w:uiPriority="61"/>
+    <w:lsdException w:name="Light Grid Accent 2" w:uiPriority="62"/>
+    <w:lsdException w:name="Medium Shading 1 Accent 2" w:uiPriority="63"/>
+    <w:lsdException w:name="Medium Shading 2 Accent 2" w:uiPriority="64"/>
+    <w:lsdException w:name="Medium List 1 Accent 2" w:uiPriority="65"/>
+    <w:lsdException w:name="Medium List 2 Accent 2" w:uiPriority="66"/>
+    <w:lsdException w:name="Medium Grid 1 Accent 2" w:uiPriority="67"/>
+    <w:lsdException w:name="Medium Grid 2 Accent 2" w:uiPriority="68"/>
+    <w:lsdException w:name="Medium Grid 3 Accent 2" w:uiPriority="69"/>
+    <w:lsdException w:name="Dark List Accent 2" w:uiPriority="70"/>
+    <w:lsdException w:name="Colorful Shading Accent 2" w:uiPriority="71"/>
+    <w:lsdException w:name="Colorful List Accent 2" w:uiPriority="72"/>
+    <w:lsdException w:name="Colorful Grid Accent 2" w:uiPriority="73"/>
+    <w:lsdException w:name="Light Shading Accent 3" w:uiPriority="60"/>
+    <w:lsdException w:name="Light List Accent 3" w:uiPriority="61"/>
+    <w:lsdException w:name="Light Grid Accent 3" w:uiPriority="62"/>
+    <w:lsdException w:name="Medium Shading 1 Accent 3" w:uiPriority="63"/>
+    <w:lsdException w:name="Medium Shading 2 Accent 3" w:uiPriority="64"/>
+    <w:lsdException w:name="Medium List 1 Accent 3" w:uiPriority="65"/>
+    <w:lsdException w:name="Medium List 2 Accent 3" w:uiPriority="66"/>
+    <w:lsdException w:name="Medium Grid 1 Accent 3" w:uiPriority="67"/>
+    <w:lsdException w:name="Medium Grid 2 Accent 3" w:uiPriority="68"/>
+    <w:lsdException w:name="Medium Grid 3 Accent 3" w:uiPriority="69"/>
+    <w:lsdException w:name="Dark List Accent 3" w:uiPriority="70"/>
+    <w:lsdException w:name="Colorful Shading Accent 3" w:uiPriority="71"/>
+    <w:lsdException w:name="Colorful List Accent 3" w:uiPriority="72"/>
+    <w:lsdException w:name="Colorful Grid Accent 3" w:uiPriority="73"/>
+    <w:lsdException w:name="Light Shading Accent 4" w:uiPriority="60"/>
+    <w:lsdException w:name="Light List Accent 4" w:uiPriority="61"/>
+    <w:lsdException w:name="Light Grid Accent 4" w:uiPriority="62"/>
+    <w:lsdException w:name="Medium Shading 1 Accent 4" w:uiPriority="63"/>
+    <w:lsdException w:name="Medium Shading 2 Accent 4" w:uiPriority="64"/>
+    <w:lsdException w:name="Medium List 1 Accent 4" w:uiPriority="65"/>
+    <w:lsdException w:name="Medium List 2 Accent 4" w:uiPriority="66"/>
+    <w:lsdException w:name="Medium Grid 1 Accent 4" w:uiPriority="67"/>
+    <w:lsdException w:name="Medium Grid 2 Accent 4" w:uiPriority="68"/>
+    <w:lsdException w:name="Medium Grid 3 Accent 4" w:uiPriority="69"/>
+    <w:lsdException w:name="Dark List Accent 4" w:uiPriority="70"/>
+    <w:lsdException w:name="Colorful Shading Accent 4" w:uiPriority="71"/>
+    <w:lsdException w:name="Colorful List Accent 4" w:uiPriority="72"/>
+    <w:lsdException w:name="Colorful Grid Accent 4" w:uiPriority="73"/>
+    <w:lsdException w:name="Light Shading Accent 5" w:uiPriority="60"/>
+    <w:lsdException w:name="Light List Accent 5" w:uiPriority="61"/>
+    <w:lsdException w:name="Light Grid Accent 5" w:uiPriority="62"/>
+    <w:lsdException w:name="Medium Shading 1 Accent 5" w:uiPriority="63"/>
+    <w:lsdException w:name="Medium Shading 2 Accent 5" w:uiPriority="64"/>
+    <w:lsdException w:name="Medium List 1 Accent 5" w:uiPriority="65"/>
+    <w:lsdException w:name="Medium List 2 Accent 5" w:uiPriority="66"/>
+    <w:lsdException w:name="Medium Grid 1 Accent 5" w:uiPriority="67"/>
+    <w:lsdException w:name="Medium Grid 2 Accent 5" w:uiPriority="68"/>
+    <w:lsdException w:name="Medium Grid 3 Accent 5" w:uiPriority="69"/>
+    <w:lsdException w:name="Dark List Accent 5" w:uiPriority="70"/>
+    <w:lsdException w:name="Colorful Shading Accent 5" w:uiPriority="71"/>
+    <w:lsdException w:name="Colorful List Accent 5" w:uiPriority="72"/>
+    <w:lsdException w:name="Colorful Grid Accent 5" w:uiPriority="73"/>
+    <w:lsdException w:name="Light Shading Accent 6" w:uiPriority="60"/>
+    <w:lsdException w:name="Light List Accent 6" w:uiPriority="61"/>
+    <w:lsdException w:name="Light Grid Accent 6" w:uiPriority="62"/>
+    <w:lsdException w:name="Medium Shading 1 Accent 6" w:uiPriority="63"/>
+    <w:lsdException w:name="Medium Shading 2 Accent 6" w:uiPriority="64"/>
+    <w:lsdException w:name="Medium List 1 Accent 6" w:uiPriority="65"/>
+    <w:lsdException w:name="Medium List 2 Accent 6" w:uiPriority="66"/>
+    <w:lsdException w:name="Medium Grid 1 Accent 6" w:uiPriority="67"/>
+    <w:lsdException w:name="Medium Grid 2 Accent 6" w:uiPriority="68"/>
+    <w:lsdException w:name="Medium Grid 3 Accent 6" w:uiPriority="69"/>
+    <w:lsdException w:name="Dark List Accent 6" w:uiPriority="70"/>
+    <w:lsdException w:name="Colorful Shading Accent 6" w:uiPriority="71"/>
+    <w:lsdException w:name="Colorful List Accent 6" w:uiPriority="72"/>
+    <w:lsdException w:name="Colorful Grid Accent 6" w:uiPriority="73"/>
+    <w:lsdException w:name="Subtle Emphasis" w:uiPriority="19" w:qFormat="1"/>
+    <w:lsdException w:name="Intense Emphasis" w:uiPriority="21" w:qFormat="1"/>
+    <w:lsdException w:name="Subtle Reference" w:uiPriority="31" w:qFormat="1"/>
+    <w:lsdException w:name="Intense Reference" w:uiPriority="32" w:qFormat="1"/>
+    <w:lsdException w:name="Book Title" w:uiPriority="33" w:qFormat="1"/>
+    <w:lsdException w:name="Bibliography" w:semiHidden="1" w:uiPriority="37" w:unhideWhenUsed="1"/>
+    <w:lsdException w:name="TOC Heading" w:semiHidden="1" w:uiPriority="39" w:unhideWhenUsed="1" w:qFormat="1"/>
+    <w:lsdException w:name="Plain Table 1" w:uiPriority="41"/>
+    <w:lsdException w:name="Plain Table 2" w:uiPriority="42"/>
+    <w:lsdException w:name="Plain Table 3" w:uiPriority="43"/>
+    <w:lsdException w:name="Plain Table 4" w:uiPriority="44"/>
+    <w:lsdException w:name="Plain Table 5" w:uiPriority="45"/>
+    <w:lsdException w:name="Grid Table Light" w:uiPriority="40"/>
+    <w:lsdException w:name="Grid Table 1 Light" w:uiPriority="46"/>
+    <w:lsdException w:name="Grid Table 2" w:uiPriority="47"/>
+    <w:lsdException w:name="Grid Table 3" w:uiPriority="48"/>
+    <w:lsdException w:name="Grid Table 4" w:uiPriority="49"/>
+    <w:lsdException w:name="Grid Table 5 Dark" w:uiPriority="50"/>
+    <w:lsdException w:name="Grid Table 6 Colorful" w:uiPriority="51"/>
+    <w:lsdException w:name="Grid Table 7 Colorful" w:uiPriority="52"/>
+    <w:lsdException w:name="Grid Table 1 Light Accent 1" w:uiPriority="46"/>
+    <w:lsdException w:name="Grid Table 2 Accent 1" w:uiPriority="47"/>
+    <w:lsdException w:name="Grid Table 3 Accent 1" w:uiPriority="48"/>
+    <w:lsdException w:name="Grid Table 4 Accent 1" w:uiPriority="49"/>
+    <w:lsdException w:name="Grid Table 5 Dark Accent 1" w:uiPriority="50"/>
+    <w:lsdException w:name="Grid Table 6 Colorful Accent 1" w:uiPriority="51"/>
+    <w:lsdException w:name="Grid Table 7 Colorful Accent 1" w:uiPriority="52"/>
+    <w:lsdException w:name="Grid Table 1 Light Accent 2" w:uiPriority="46"/>
+    <w:lsdException w:name="Grid Table 2 Accent 2" w:uiPriority="47"/>
+    <w:lsdException w:name="Grid Table 3 Accent 2" w:uiPriority="48"/>
+    <w:lsdException w:name="Grid Table 4 Accent 2" w:uiPriority="49"/>
+    <w:lsdException w:name="Grid Table 5 Dark Accent 2" w:uiPriority="50"/>
+    <w:lsdException w:name="Grid Table 6 Colorful Accent 2" w:uiPriority="51"/>
+    <w:lsdException w:name="Grid Table 7 Colorful Accent 2" w:uiPriority="52"/>
+    <w:lsdException w:name="Grid Table 1 Light Accent 3" w:uiPriority="46"/>
+    <w:lsdException w:name="Grid Table 2 Accent 3" w:uiPriority="47"/>
+    <w:lsdException w:name="Grid Table 3 Accent 3" w:uiPriority="48"/>
+    <w:lsdException w:name="Grid Table 4 Accent 3" w:uiPriority="49"/>
+    <w:lsdException w:name="Grid Table 5 Dark Accent 3" w:uiPriority="50"/>
+    <w:lsdException w:name="Grid Table 6 Colorful Accent 3" w:uiPriority="51"/>
+    <w:lsdException w:name="Grid Table 7 Colorful Accent 3" w:uiPriority="52"/>
+    <w:lsdException w:name="Grid Table 1 Light Accent 4" w:uiPriority="46"/>
+    <w:lsdException w:name="Grid Table 2 Accent 4" w:uiPriority="47"/>
+    <w:lsdException w:name="Grid Table 3 Accent 4" w:uiPriority="48"/>
+    <w:lsdException w:name="Grid Table 4 Accent 4" w:uiPriority="49"/>
+    <w:lsdException w:name="Grid Table 5 Dark Accent 4" w:uiPriority="50"/>
+    <w:lsdException w:name="Grid Table 6 Colorful Accent 4" w:uiPriority="51"/>
+    <w:lsdException w:name="Grid Table 7 Colorful Accent 4" w:uiPriority="52"/>
+    <w:lsdException w:name="Grid Table 1 Light Accent 5" w:uiPriority="46"/>
+    <w:lsdException w:name="Grid Table 2 Accent 5" w:uiPriority="47"/>
+    <w:lsdException w:name="Grid Table 3 Accent 5" w:uiPriority="48"/>
+    <w:lsdException w:name="Grid Table 4 Accent 5" w:uiPriority="49"/>
+    <w:lsdException w:name="Grid Table 5 Dark Accent 5" w:uiPriority="50"/>
+    <w:lsdException w:name="Grid Table 6 Colorful Accent 5" w:uiPriority="51"/>
+    <w:lsdException w:name="Grid Table 7 Colorful Accent 5" w:uiPriority="52"/>
+    <w:lsdException w:name="Grid Table 1 Light Accent 6" w:uiPriority="46"/>
+    <w:lsdException w:name="Grid Table 2 Accent 6" w:uiPriority="47"/>
+    <w:lsdException w:name="Grid Table 3 Accent 6" w:uiPriority="48"/>
+    <w:lsdException w:name="Grid Table 4 Accent 6" w:uiPriority="49"/>
+    <w:lsdException w:name="Grid Table 5 Dark Accent 6" w:uiPriority="50"/>
+    <w:lsdException w:name="Grid Table 6 Colorful Accent 6" w:uiPriority="51"/>
+    <w:lsdException w:name="Grid Table 7 Colorful Accent 6" w:uiPriority="52"/>
+    <w:lsdException w:name="List Table 1 Light" w:uiPriority="46"/>
+    <w:lsdException w:name="List Table 2" w:uiPriority="47"/>
+    <w:lsdException w:name="List Table 3" w:uiPriority="48"/>
+    <w:lsdException w:name="List Table 4" w:uiPriority="49"/>
+    <w:lsdException w:name="List Table 5 Dark" w:uiPriority="50"/>
+    <w:lsdException w:name="List Table 6 Colorful" w:uiPriority="51"/>
+    <w:lsdException w:name="List Table 7 Colorful" w:uiPriority="52"/>
+    <w:lsdException w:name="List Table 1 Light Accent 1" w:uiPriority="46"/>
+    <w:lsdException w:name="List Table 2 Accent 1" w:uiPriority="47"/>
+    <w:lsdException w:name="List Table 3 Accent 1" w:uiPriority="48"/>
+    <w:lsdException w:name="List Table 4 Accent 1" w:uiPriority="49"/>
+    <w:lsdException w:name="List Table 5 Dark Accent 1" w:uiPriority="50"/>
+    <w:lsdException w:name="List Table 6 Colorful Accent 1" w:uiPriority="51"/>
+    <w:lsdException w:name="List Table 7 Colorful Accent 1" w:uiPriority="52"/>
+    <w:lsdException w:name="List Table 1 Light Accent 2" w:uiPriority="46"/>
+    <w:lsdException w:name="List Table 2 Accent 2" w:uiPriority="47"/>
+    <w:lsdException w:name="List Table 3 Accent 2" w:uiPriority="48"/>
+    <w:lsdException w:name="List Table 4 Accent 2" w:uiPriority="49"/>
+    <w:lsdException w:name="List Table 5 Dark Accent 2" w:uiPriority="50"/>
+    <w:lsdException w:name="List Table 6 Colorful Accent 2" w:uiPriority="51"/>
+    <w:lsdException w:name="List Table 7 Colorful Accent 2" w:uiPriority="52"/>
+    <w:lsdException w:name="List Table 1 Light Accent 3" w:uiPriority="46"/>
+    <w:lsdException w:name="List Table 2 Accent 3" w:uiPriority="47"/>
+    <w:lsdException w:name="List Table 3 Accent 3" w:uiPriority="48"/>
+    <w:lsdException w:name="List Table 4 Accent 3" w:uiPriority="49"/>
+    <w:lsdException w:name="List Table 5 Dark Accent 3" w:uiPriority="50"/>
+    <w:lsdException w:name="List Table 6 Colorful Accent 3" w:uiPriority="51"/>
+    <w:lsdException w:name="List Table 7 Colorful Accent 3" w:uiPriority="52"/>
+    <w:lsdException w:name="List Table 1 Light Accent 4" w:uiPriority="46"/>
+    <w:lsdException w:name="List Table 2 Accent 4" w:uiPriority="47"/>
+    <w:lsdException w:name="List Table 3 Accent 4" w:uiPriority="48"/>
+    <w:lsdException w:name="List Table 4 Accent 4" w:uiPriority="49"/>
+    <w:lsdException w:name="List Table 5 Dark Accent 4" w:uiPriority="50"/>
+    <w:lsdException w:name="List Table 6 Colorful Accent 4" w:uiPriority="51"/>
+    <w:lsdException w:name="List Table 7 Colorful Accent 4" w:uiPriority="52"/>
+    <w:lsdException w:name="List Table 1 Light Accent 5" w:uiPriority="46"/>
+    <w:lsdException w:name="List Table 2 Accent 5" w:uiPriority="47"/>
+    <w:lsdException w:name="List Table 3 Accent 5" w:uiPriority="48"/>
+    <w:lsdException w:name="List Table 4 Accent 5" w:uiPriority="49"/>
+    <w:lsdException w:name="List Table 5 Dark Accent 5" w:uiPriority="50"/>
+    <w:lsdException w:name="List Table 6 Colorful Accent 5" w:uiPriority="51"/>
+    <w:lsdException w:name="List Table 7 Colorful Accent 5" w:uiPriority="52"/>
+    <w:lsdException w:name="List Table 1 Light Accent 6" w:uiPriority="46"/>
+    <w:lsdException w:name="List Table 2 Accent 6" w:uiPriority="47"/>
+    <w:lsdException w:name="List Table 3 Accent 6" w:uiPriority="48"/>
+    <w:lsdException w:name="List Table 4 Accent 6" w:uiPriority="49"/>
+    <w:lsdException w:name="List Table 5 Dark Accent 6" w:uiPriority="50"/>
+    <w:lsdException w:name="List Table 6 Colorful Accent 6" w:uiPriority="51"/>
+    <w:lsdException w:name="List Table 7 Colorful Accent 6" w:uiPriority="52"/>
   </w:latentStyles>
   <w:style w:type="paragraph" w:default="1" w:styleId="Normal">
     <w:name w:val="Normal"/>
@@ -3296,7 +4223,6 @@
     <w:uiPriority w:val="99"/>
     <w:semiHidden/>
     <w:unhideWhenUsed/>
-    <w:qFormat/>
     <w:tblPr>
       <w:tblInd w:w="0" w:type="dxa"/>
       <w:tblCellMar>

</xml_diff>

<commit_message>
I created two newly fully dressed USE CASES (aldreen).docx
</commit_message>
<xml_diff>
--- a/trunk/documentation/SOFTDEV/USE CASES(Revised).docx
+++ b/trunk/documentation/SOFTDEV/USE CASES(Revised).docx
@@ -488,11 +488,19 @@
           <w:rFonts w:hint="eastAsia"/>
         </w:rPr>
       </w:pPr>
-      <w:r>
-        <w:rPr>
-          <w:rFonts w:ascii="Times New Roman" w:hAnsi="Times New Roman" w:cs="Times New Roman"/>
-        </w:rPr>
-        <w:t>A personnel wants to view summary of his / her financial claim status. The personnel logs in to the system and the system will automatically search for the account of the personnel who is logged in at that</w:t>
+      <w:proofErr w:type="gramStart"/>
+      <w:r>
+        <w:rPr>
+          <w:rFonts w:ascii="Times New Roman" w:hAnsi="Times New Roman" w:cs="Times New Roman"/>
+        </w:rPr>
+        <w:t>A personnel</w:t>
+      </w:r>
+      <w:proofErr w:type="gramEnd"/>
+      <w:r>
+        <w:rPr>
+          <w:rFonts w:ascii="Times New Roman" w:hAnsi="Times New Roman" w:cs="Times New Roman"/>
+        </w:rPr>
+        <w:t xml:space="preserve"> wants to view summary of his / her financial claim status. The personnel logs in to the system and the system will automatically search for the account of the personnel who is logged in at that</w:t>
       </w:r>
       <w:r>
         <w:rPr>
@@ -1778,8 +1786,6 @@
           <w:rFonts w:hint="eastAsia"/>
         </w:rPr>
       </w:pPr>
-      <w:bookmarkStart w:id="0" w:name="_GoBack"/>
-      <w:bookmarkEnd w:id="0"/>
     </w:p>
     <w:p>
       <w:pPr>
@@ -2017,6 +2023,9 @@
             <w:bottom w:w="0" w:type="dxa"/>
           </w:tblCellMar>
         </w:tblPrEx>
+        <w:trPr>
+          <w:trHeight w:val="670"/>
+        </w:trPr>
         <w:tc>
           <w:tcPr>
             <w:tcW w:w="4986" w:type="dxa"/>
@@ -2677,6 +2686,8 @@
               </w:rPr>
               <w:t>10.  Saves all data entered</w:t>
             </w:r>
+            <w:bookmarkStart w:id="0" w:name="_GoBack"/>
+            <w:bookmarkEnd w:id="0"/>
           </w:p>
         </w:tc>
       </w:tr>
@@ -2689,10 +2700,8 @@
         </w:rPr>
       </w:pPr>
     </w:p>
-    <w:p/>
-    <w:p>
-      <w:pPr>
-        <w:pStyle w:val="ListParagraph"/>
+    <w:p>
+      <w:pPr>
         <w:rPr>
           <w:rFonts w:hint="eastAsia"/>
         </w:rPr>
@@ -4303,4 +4312,16 @@
   <a:objectDefaults/>
   <a:extraClrSchemeLst/>
 </a:theme>
+</file>
+
+<file path=customXml/item1.xml><?xml version="1.0" encoding="utf-8"?>
+<b:Sources xmlns:b="http://schemas.openxmlformats.org/officeDocument/2006/bibliography" xmlns="http://schemas.openxmlformats.org/officeDocument/2006/bibliography" SelectedStyle="\APA.XSL" StyleName="APA"/>
+</file>
+
+<file path=customXml/itemProps1.xml><?xml version="1.0" encoding="utf-8"?>
+<ds:datastoreItem xmlns:ds="http://schemas.openxmlformats.org/officeDocument/2006/customXml" ds:itemID="{FEDF6297-C2A1-4358-83CD-414A153DAC0A}">
+  <ds:schemaRefs>
+    <ds:schemaRef ds:uri="http://schemas.openxmlformats.org/officeDocument/2006/bibliography"/>
+  </ds:schemaRefs>
+</ds:datastoreItem>
 </file>
</xml_diff>